<commit_message>
updated re-motion version for uigen
</commit_message>
<xml_diff>
--- a/HOL_restore.docx
+++ b/HOL_restore.docx
@@ -3,8 +3,6 @@
 <w:document xmlns:wpc="http://schemas.microsoft.com/office/word/2010/wordprocessingCanvas" xmlns:mc="http://schemas.openxmlformats.org/markup-compatibility/2006" xmlns:o="urn:schemas-microsoft-com:office:office" xmlns:r="http://schemas.openxmlformats.org/officeDocument/2006/relationships" xmlns:m="http://schemas.openxmlformats.org/officeDocument/2006/math" xmlns:v="urn:schemas-microsoft-com:vml" xmlns:wp14="http://schemas.microsoft.com/office/word/2010/wordprocessingDrawing" xmlns:wp="http://schemas.openxmlformats.org/drawingml/2006/wordprocessingDrawing" xmlns:w10="urn:schemas-microsoft-com:office:word" xmlns:w="http://schemas.openxmlformats.org/wordprocessingml/2006/main" xmlns:w14="http://schemas.microsoft.com/office/word/2010/wordml" xmlns:wpg="http://schemas.microsoft.com/office/word/2010/wordprocessingGroup" xmlns:wpi="http://schemas.microsoft.com/office/word/2010/wordprocessingInk" xmlns:wne="http://schemas.microsoft.com/office/word/2006/wordml" xmlns:wps="http://schemas.microsoft.com/office/word/2010/wordprocessingShape" mc:Ignorable="w14 wp14">
   <w:body>
     <w:p>
-      <w:bookmarkStart w:id="0" w:name="_GoBack"/>
-      <w:bookmarkEnd w:id="0"/>
       <w:r>
         <w:rPr>
           <w:noProof/>
@@ -146,7 +144,8 @@
                                 <w:szCs w:val="40"/>
                               </w:rPr>
                             </w:pPr>
-                            <w:bookmarkStart w:id="1" w:name="Deck_Titel"/>
+                            <w:bookmarkStart w:id="0" w:name="Deck_Titel"/>
+                            <w:proofErr w:type="spellStart"/>
                             <w:r>
                               <w:rPr>
                                 <w:rFonts w:ascii="Tahoma" w:hAnsi="Tahoma" w:cs="Tahoma"/>
@@ -154,9 +153,19 @@
                                 <w:sz w:val="56"/>
                                 <w:szCs w:val="56"/>
                               </w:rPr>
-                              <w:t>re-store: Hands on Lab</w:t>
+                              <w:t>re</w:t>
                             </w:r>
-                            <w:bookmarkEnd w:id="1"/>
+                            <w:proofErr w:type="spellEnd"/>
+                            <w:r>
+                              <w:rPr>
+                                <w:rFonts w:ascii="Tahoma" w:hAnsi="Tahoma" w:cs="Tahoma"/>
+                                <w:color w:val="FFFFFF"/>
+                                <w:sz w:val="56"/>
+                                <w:szCs w:val="56"/>
+                              </w:rPr>
+                              <w:t>-store: Hands on Lab</w:t>
+                            </w:r>
+                            <w:bookmarkEnd w:id="0"/>
                           </w:p>
                         </w:txbxContent>
                       </wps:txbx>
@@ -307,7 +316,7 @@
                                 <w:szCs w:val="40"/>
                               </w:rPr>
                             </w:pPr>
-                            <w:bookmarkStart w:id="2" w:name="Deck_Projekt"/>
+                            <w:bookmarkStart w:id="1" w:name="Deck_Projekt"/>
                             <w:r>
                               <w:rPr>
                                 <w:rFonts w:cs="Arial"/>
@@ -315,10 +324,30 @@
                                 <w:sz w:val="56"/>
                                 <w:szCs w:val="56"/>
                               </w:rPr>
-                              <w:t>Level 100 – PhoneBook Sample</w:t>
+                              <w:t xml:space="preserve">Level 100 – </w:t>
+                            </w:r>
+                            <w:proofErr w:type="spellStart"/>
+                            <w:r>
+                              <w:rPr>
+                                <w:rFonts w:cs="Arial"/>
+                                <w:color w:val="000080"/>
+                                <w:sz w:val="56"/>
+                                <w:szCs w:val="56"/>
+                              </w:rPr>
+                              <w:t>PhoneBook</w:t>
+                            </w:r>
+                            <w:proofErr w:type="spellEnd"/>
+                            <w:r>
+                              <w:rPr>
+                                <w:rFonts w:cs="Arial"/>
+                                <w:color w:val="000080"/>
+                                <w:sz w:val="56"/>
+                                <w:szCs w:val="56"/>
+                              </w:rPr>
+                              <w:t xml:space="preserve"> Sample</w:t>
                             </w:r>
                           </w:p>
-                          <w:bookmarkEnd w:id="2"/>
+                          <w:bookmarkEnd w:id="1"/>
                           <w:p>
                             <w:pPr>
                               <w:jc w:val="left"/>
@@ -562,6 +591,7 @@
                               </w:rPr>
                               <w:t xml:space="preserve"> </w:t>
                             </w:r>
+                            <w:proofErr w:type="spellStart"/>
                             <w:proofErr w:type="gramStart"/>
                             <w:r>
                               <w:rPr>
@@ -571,6 +601,7 @@
                               </w:rPr>
                               <w:t>rubicon</w:t>
                             </w:r>
+                            <w:proofErr w:type="spellEnd"/>
                             <w:proofErr w:type="gramEnd"/>
                             <w:r>
                               <w:rPr>
@@ -578,7 +609,43 @@
                                 <w:szCs w:val="18"/>
                                 <w:lang w:val="en-US"/>
                               </w:rPr>
-                              <w:t xml:space="preserve"> informationstechnologie gmbh, www.rubicon.eu</w:t>
+                              <w:t xml:space="preserve"> </w:t>
+                            </w:r>
+                            <w:proofErr w:type="spellStart"/>
+                            <w:r>
+                              <w:rPr>
+                                <w:sz w:val="18"/>
+                                <w:szCs w:val="18"/>
+                                <w:lang w:val="en-US"/>
+                              </w:rPr>
+                              <w:t>informationstechnologie</w:t>
+                            </w:r>
+                            <w:proofErr w:type="spellEnd"/>
+                            <w:r>
+                              <w:rPr>
+                                <w:sz w:val="18"/>
+                                <w:szCs w:val="18"/>
+                                <w:lang w:val="en-US"/>
+                              </w:rPr>
+                              <w:t xml:space="preserve"> </w:t>
+                            </w:r>
+                            <w:proofErr w:type="spellStart"/>
+                            <w:r>
+                              <w:rPr>
+                                <w:sz w:val="18"/>
+                                <w:szCs w:val="18"/>
+                                <w:lang w:val="en-US"/>
+                              </w:rPr>
+                              <w:t>gmbh</w:t>
+                            </w:r>
+                            <w:proofErr w:type="spellEnd"/>
+                            <w:r>
+                              <w:rPr>
+                                <w:sz w:val="18"/>
+                                <w:szCs w:val="18"/>
+                                <w:lang w:val="en-US"/>
+                              </w:rPr>
+                              <w:t>, www.rubicon.eu</w:t>
                             </w:r>
                           </w:p>
                           <w:p>
@@ -1037,7 +1104,15 @@
     <w:p>
       <w:r>
         <w:lastRenderedPageBreak/>
-        <w:t xml:space="preserve">Table of </w:t>
+        <w:t xml:space="preserve">Table </w:t>
+      </w:r>
+      <w:proofErr w:type="spellStart"/>
+      <w:r>
+        <w:t>of</w:t>
+      </w:r>
+      <w:proofErr w:type="spellEnd"/>
+      <w:r>
+        <w:t xml:space="preserve"> </w:t>
       </w:r>
       <w:r>
         <w:t>Content</w:t>
@@ -4064,10 +4139,12 @@
       <w:pPr>
         <w:pStyle w:val="Heading1"/>
         <w:sectPr>
-          <w:headerReference w:type="default" r:id="rId12"/>
-          <w:footerReference w:type="default" r:id="rId13"/>
-          <w:headerReference w:type="first" r:id="rId14"/>
-          <w:footerReference w:type="first" r:id="rId15"/>
+          <w:headerReference w:type="even" r:id="rId12"/>
+          <w:headerReference w:type="default" r:id="rId13"/>
+          <w:footerReference w:type="even" r:id="rId14"/>
+          <w:footerReference w:type="default" r:id="rId15"/>
+          <w:headerReference w:type="first" r:id="rId16"/>
+          <w:footerReference w:type="first" r:id="rId17"/>
           <w:pgSz w:w="11906" w:h="16838" w:code="9"/>
           <w:pgMar w:top="1383" w:right="851" w:bottom="1418" w:left="1701" w:header="227" w:footer="605" w:gutter="0"/>
           <w:pgNumType w:fmt="lowerRoman" w:start="1"/>
@@ -4161,7 +4238,21 @@
         <w:rPr>
           <w:lang w:val="en-US"/>
         </w:rPr>
-        <w:t xml:space="preserve">In the first lab you will create a domain layer for a phone book application. You will start with a class without relations to other classes. You will learn how to automatically create your database script. You will not have to write a single sql script by yourself in the whole HOL. </w:t>
+        <w:t xml:space="preserve">In the first lab you will create a domain layer for a phone book application. You will start with a class without relations to other classes. You will learn how to automatically create your database script. You will not have to write a single </w:t>
+      </w:r>
+      <w:proofErr w:type="spellStart"/>
+      <w:r>
+        <w:rPr>
+          <w:lang w:val="en-US"/>
+        </w:rPr>
+        <w:t>sql</w:t>
+      </w:r>
+      <w:proofErr w:type="spellEnd"/>
+      <w:r>
+        <w:rPr>
+          <w:lang w:val="en-US"/>
+        </w:rPr>
+        <w:t xml:space="preserve"> script by yourself in the whole HOL. </w:t>
       </w:r>
       <w:r>
         <w:rPr>
@@ -4181,7 +4272,21 @@
         <w:rPr>
           <w:lang w:val="en-US" w:eastAsia="en-US" w:bidi="he-IL"/>
         </w:rPr>
-        <w:t>In the second and third lab you will get a short introduction to re-linq and client transactions.</w:t>
+        <w:t>In the second and third lab you will get a short introduction to re-</w:t>
+      </w:r>
+      <w:proofErr w:type="spellStart"/>
+      <w:r>
+        <w:rPr>
+          <w:lang w:val="en-US" w:eastAsia="en-US" w:bidi="he-IL"/>
+        </w:rPr>
+        <w:t>linq</w:t>
+      </w:r>
+      <w:proofErr w:type="spellEnd"/>
+      <w:r>
+        <w:rPr>
+          <w:lang w:val="en-US" w:eastAsia="en-US" w:bidi="he-IL"/>
+        </w:rPr>
+        <w:t xml:space="preserve"> and client transactions.</w:t>
       </w:r>
     </w:p>
     <w:p>
@@ -4436,8 +4541,16 @@
               <w:rPr>
                 <w:lang w:val="en-US"/>
               </w:rPr>
-              <w:t>Introduction to re-linq</w:t>
+              <w:t>Introduction to re-</w:t>
             </w:r>
+            <w:proofErr w:type="spellStart"/>
+            <w:r>
+              <w:rPr>
+                <w:lang w:val="en-US"/>
+              </w:rPr>
+              <w:t>linq</w:t>
+            </w:r>
+            <w:proofErr w:type="spellEnd"/>
           </w:p>
         </w:tc>
       </w:tr>
@@ -4518,17 +4631,39 @@
         </w:rPr>
         <w:t xml:space="preserve">at least </w:t>
       </w:r>
+      <w:proofErr w:type="spellStart"/>
       <w:r>
         <w:rPr>
           <w:lang w:val="en-US" w:eastAsia="en-US" w:bidi="he-IL"/>
         </w:rPr>
-        <w:t>db_owner rig</w:t>
-      </w:r>
+        <w:t>db_owner</w:t>
+      </w:r>
+      <w:proofErr w:type="spellEnd"/>
       <w:r>
         <w:rPr>
           <w:lang w:val="en-US" w:eastAsia="en-US" w:bidi="he-IL"/>
         </w:rPr>
-        <w:t>hts for the “PhoneBook database”</w:t>
+        <w:t xml:space="preserve"> rig</w:t>
+      </w:r>
+      <w:r>
+        <w:rPr>
+          <w:lang w:val="en-US" w:eastAsia="en-US" w:bidi="he-IL"/>
+        </w:rPr>
+        <w:t>hts for the “</w:t>
+      </w:r>
+      <w:proofErr w:type="spellStart"/>
+      <w:r>
+        <w:rPr>
+          <w:lang w:val="en-US" w:eastAsia="en-US" w:bidi="he-IL"/>
+        </w:rPr>
+        <w:t>PhoneBook</w:t>
+      </w:r>
+      <w:proofErr w:type="spellEnd"/>
+      <w:r>
+        <w:rPr>
+          <w:lang w:val="en-US" w:eastAsia="en-US" w:bidi="he-IL"/>
+        </w:rPr>
+        <w:t xml:space="preserve"> database”</w:t>
       </w:r>
       <w:r>
         <w:rPr>
@@ -5081,6 +5216,7 @@
         </w:rPr>
         <w:t>‘</w:t>
       </w:r>
+      <w:proofErr w:type="spellStart"/>
       <w:r>
         <w:rPr>
           <w:rFonts w:eastAsia="Arial Unicode MS"/>
@@ -5095,15 +5231,42 @@
           <w:b/>
           <w:lang w:val="en-US"/>
         </w:rPr>
-        <w:t xml:space="preserve">Domain’. </w:t>
-      </w:r>
+        <w:t>Domain</w:t>
+      </w:r>
+      <w:proofErr w:type="spellEnd"/>
       <w:r>
         <w:rPr>
           <w:rFonts w:eastAsia="Arial Unicode MS"/>
           <w:b/>
           <w:lang w:val="en-US"/>
         </w:rPr>
-        <w:t>The solution name is PhoneBook. Select Location C:\ and enable Create directory for solution.</w:t>
+        <w:t xml:space="preserve">’. </w:t>
+      </w:r>
+      <w:r>
+        <w:rPr>
+          <w:rFonts w:eastAsia="Arial Unicode MS"/>
+          <w:b/>
+          <w:lang w:val="en-US"/>
+        </w:rPr>
+        <w:t xml:space="preserve">The solution name is </w:t>
+      </w:r>
+      <w:proofErr w:type="spellStart"/>
+      <w:r>
+        <w:rPr>
+          <w:rFonts w:eastAsia="Arial Unicode MS"/>
+          <w:b/>
+          <w:lang w:val="en-US"/>
+        </w:rPr>
+        <w:t>PhoneBook</w:t>
+      </w:r>
+      <w:proofErr w:type="spellEnd"/>
+      <w:r>
+        <w:rPr>
+          <w:rFonts w:eastAsia="Arial Unicode MS"/>
+          <w:b/>
+          <w:lang w:val="en-US"/>
+        </w:rPr>
+        <w:t>. Select Location C:\ and enable Create directory for solution.</w:t>
       </w:r>
     </w:p>
     <w:p>
@@ -5115,13 +5278,23 @@
           <w:lang w:val="en-US"/>
         </w:rPr>
       </w:pPr>
+      <w:proofErr w:type="spellStart"/>
       <w:r>
         <w:rPr>
           <w:rStyle w:val="EigennameChar"/>
           <w:rFonts w:eastAsia="Arial Unicode MS"/>
           <w:lang w:val="en-US"/>
         </w:rPr>
-        <w:t>QuickCheck:</w:t>
+        <w:t>QuickCheck</w:t>
+      </w:r>
+      <w:proofErr w:type="spellEnd"/>
+      <w:r>
+        <w:rPr>
+          <w:rStyle w:val="EigennameChar"/>
+          <w:rFonts w:eastAsia="Arial Unicode MS"/>
+          <w:lang w:val="en-US"/>
+        </w:rPr>
+        <w:t>:</w:t>
       </w:r>
       <w:r>
         <w:rPr>
@@ -6491,7 +6664,7 @@
         </w:rPr>
         <w:t xml:space="preserve"> re-motion build </w:t>
       </w:r>
-      <w:hyperlink r:id="rId16" w:history="1">
+      <w:hyperlink r:id="rId18" w:history="1">
         <w:r>
           <w:rPr>
             <w:rStyle w:val="Hyperlink"/>
@@ -6562,14 +6735,32 @@
           <w:b/>
           <w:lang w:val="en-US"/>
         </w:rPr>
-        <w:t>Add the the following references from c:\PhoneBook\remotion\</w:t>
-      </w:r>
+        <w:t xml:space="preserve">Add the </w:t>
+      </w:r>
+      <w:proofErr w:type="spellStart"/>
       <w:r>
         <w:rPr>
           <w:rFonts w:eastAsia="Arial Unicode MS"/>
           <w:b/>
           <w:lang w:val="en-US"/>
         </w:rPr>
+        <w:t>the</w:t>
+      </w:r>
+      <w:proofErr w:type="spellEnd"/>
+      <w:r>
+        <w:rPr>
+          <w:rFonts w:eastAsia="Arial Unicode MS"/>
+          <w:b/>
+          <w:lang w:val="en-US"/>
+        </w:rPr>
+        <w:t xml:space="preserve"> following references from c:\PhoneBook\remotion\</w:t>
+      </w:r>
+      <w:r>
+        <w:rPr>
+          <w:rFonts w:eastAsia="Arial Unicode MS"/>
+          <w:b/>
+          <w:lang w:val="en-US"/>
+        </w:rPr>
         <w:t>net-3.5\</w:t>
       </w:r>
       <w:r>
@@ -6589,6 +6780,7 @@
           <w:lang w:val="en-US"/>
         </w:rPr>
       </w:pPr>
+      <w:proofErr w:type="spellStart"/>
       <w:r>
         <w:rPr>
           <w:rFonts w:eastAsia="Arial Unicode MS"/>
@@ -6596,6 +6788,7 @@
         </w:rPr>
         <w:t>Remotion</w:t>
       </w:r>
+      <w:proofErr w:type="spellEnd"/>
     </w:p>
     <w:p>
       <w:pPr>
@@ -6605,6 +6798,7 @@
           <w:lang w:val="en-US"/>
         </w:rPr>
       </w:pPr>
+      <w:proofErr w:type="spellStart"/>
       <w:r>
         <w:rPr>
           <w:rFonts w:eastAsia="Arial Unicode MS"/>
@@ -6612,6 +6806,7 @@
         </w:rPr>
         <w:t>Remotion.Interfaces</w:t>
       </w:r>
+      <w:proofErr w:type="spellEnd"/>
     </w:p>
     <w:p>
       <w:pPr>
@@ -6621,6 +6816,7 @@
           <w:lang w:val="en-US"/>
         </w:rPr>
       </w:pPr>
+      <w:proofErr w:type="spellStart"/>
       <w:r>
         <w:rPr>
           <w:rFonts w:eastAsia="Arial Unicode MS"/>
@@ -6633,7 +6829,15 @@
           <w:rFonts w:eastAsia="Arial Unicode MS"/>
           <w:lang w:val="en-US"/>
         </w:rPr>
-        <w:t>.Objects,</w:t>
+        <w:t>.Objects</w:t>
+      </w:r>
+      <w:proofErr w:type="spellEnd"/>
+      <w:r>
+        <w:rPr>
+          <w:rFonts w:eastAsia="Arial Unicode MS"/>
+          <w:lang w:val="en-US"/>
+        </w:rPr>
+        <w:t>,</w:t>
       </w:r>
     </w:p>
     <w:p>
@@ -6644,6 +6848,7 @@
           <w:lang w:val="en-US"/>
         </w:rPr>
       </w:pPr>
+      <w:proofErr w:type="spellStart"/>
       <w:r>
         <w:rPr>
           <w:rFonts w:eastAsia="Arial Unicode MS"/>
@@ -6663,7 +6868,15 @@
           <w:rFonts w:eastAsia="Arial Unicode MS"/>
           <w:lang w:val="en-US"/>
         </w:rPr>
-        <w:t xml:space="preserve">Interfaces. </w:t>
+        <w:t>Interfaces</w:t>
+      </w:r>
+      <w:proofErr w:type="spellEnd"/>
+      <w:r>
+        <w:rPr>
+          <w:rFonts w:eastAsia="Arial Unicode MS"/>
+          <w:lang w:val="en-US"/>
+        </w:rPr>
+        <w:t xml:space="preserve">. </w:t>
       </w:r>
     </w:p>
     <w:p>
@@ -6674,12 +6887,21 @@
           <w:lang w:val="en-US"/>
         </w:rPr>
       </w:pPr>
-      <w:r>
-        <w:rPr>
-          <w:rFonts w:eastAsia="Arial Unicode MS"/>
-          <w:lang w:val="en-US"/>
-        </w:rPr>
-        <w:t xml:space="preserve">Remotion.ObjectBinding, </w:t>
+      <w:proofErr w:type="spellStart"/>
+      <w:r>
+        <w:rPr>
+          <w:rFonts w:eastAsia="Arial Unicode MS"/>
+          <w:lang w:val="en-US"/>
+        </w:rPr>
+        <w:t>Remotion.ObjectBinding</w:t>
+      </w:r>
+      <w:proofErr w:type="spellEnd"/>
+      <w:r>
+        <w:rPr>
+          <w:rFonts w:eastAsia="Arial Unicode MS"/>
+          <w:lang w:val="en-US"/>
+        </w:rPr>
+        <w:t xml:space="preserve">, </w:t>
       </w:r>
     </w:p>
     <w:p>
@@ -6690,6 +6912,7 @@
           <w:lang w:val="en-US"/>
         </w:rPr>
       </w:pPr>
+      <w:proofErr w:type="spellStart"/>
       <w:r>
         <w:rPr>
           <w:rFonts w:eastAsia="Arial Unicode MS"/>
@@ -6704,6 +6927,7 @@
         </w:rPr>
         <w:t>ObjectBinding.Interfaces</w:t>
       </w:r>
+      <w:proofErr w:type="spellEnd"/>
     </w:p>
     <w:p>
       <w:pPr>
@@ -6795,6 +7019,7 @@
         </w:rPr>
         <w:t xml:space="preserve">net-3.5\doc\remotion.chm. Look up the term </w:t>
       </w:r>
+      <w:proofErr w:type="spellStart"/>
       <w:r>
         <w:rPr>
           <w:rStyle w:val="EigennameChar"/>
@@ -6803,6 +7028,7 @@
         </w:rPr>
         <w:t>BindableDomainObject</w:t>
       </w:r>
+      <w:proofErr w:type="spellEnd"/>
       <w:r>
         <w:rPr>
           <w:rFonts w:eastAsia="Arial Unicode MS"/>
@@ -7080,7 +7306,7 @@
                     <pic:cNvPicPr/>
                   </pic:nvPicPr>
                   <pic:blipFill>
-                    <a:blip r:embed="rId17"/>
+                    <a:blip r:embed="rId19"/>
                     <a:stretch>
                       <a:fillRect/>
                     </a:stretch>
@@ -7273,6 +7499,7 @@
           <w:lang w:val="en-US"/>
         </w:rPr>
       </w:pPr>
+      <w:proofErr w:type="spellStart"/>
       <w:r>
         <w:rPr>
           <w:lang w:val="en-US" w:eastAsia="de-AT"/>
@@ -7283,7 +7510,14 @@
         <w:rPr>
           <w:lang w:val="en-US" w:eastAsia="de-AT"/>
         </w:rPr>
-        <w:t>omainObject.NewObject&lt;Person</w:t>
+        <w:t>omainObject.NewObject</w:t>
+      </w:r>
+      <w:proofErr w:type="spellEnd"/>
+      <w:r>
+        <w:rPr>
+          <w:lang w:val="en-US" w:eastAsia="de-AT"/>
+        </w:rPr>
+        <w:t>&lt;Person</w:t>
       </w:r>
       <w:proofErr w:type="gramStart"/>
       <w:r>
@@ -7432,7 +7666,21 @@
         <w:rPr>
           <w:lang w:val="en-US" w:eastAsia="de-AT"/>
         </w:rPr>
-        <w:t xml:space="preserve">Use Intellisense </w:t>
+        <w:t xml:space="preserve">Use </w:t>
+      </w:r>
+      <w:proofErr w:type="spellStart"/>
+      <w:r>
+        <w:rPr>
+          <w:lang w:val="en-US" w:eastAsia="de-AT"/>
+        </w:rPr>
+        <w:t>Intellisense</w:t>
+      </w:r>
+      <w:proofErr w:type="spellEnd"/>
+      <w:r>
+        <w:rPr>
+          <w:lang w:val="en-US" w:eastAsia="de-AT"/>
+        </w:rPr>
+        <w:t xml:space="preserve"> </w:t>
       </w:r>
       <w:r>
         <w:rPr>
@@ -7456,7 +7704,21 @@
         <w:rPr>
           <w:lang w:val="en-US" w:eastAsia="de-AT"/>
         </w:rPr>
-        <w:t>e the StringProperty attribute.</w:t>
+        <w:t xml:space="preserve">e the </w:t>
+      </w:r>
+      <w:proofErr w:type="spellStart"/>
+      <w:r>
+        <w:rPr>
+          <w:lang w:val="en-US" w:eastAsia="de-AT"/>
+        </w:rPr>
+        <w:t>StringProperty</w:t>
+      </w:r>
+      <w:proofErr w:type="spellEnd"/>
+      <w:r>
+        <w:rPr>
+          <w:lang w:val="en-US" w:eastAsia="de-AT"/>
+        </w:rPr>
+        <w:t xml:space="preserve"> attribute.</w:t>
       </w:r>
       <w:r>
         <w:rPr>
@@ -7484,7 +7746,23 @@
           <w:rFonts w:eastAsia="Arial Unicode MS"/>
           <w:lang w:val="en-US"/>
         </w:rPr>
-        <w:t xml:space="preserve">meaning of MaximumLength </w:t>
+        <w:t xml:space="preserve">meaning of </w:t>
+      </w:r>
+      <w:proofErr w:type="spellStart"/>
+      <w:r>
+        <w:rPr>
+          <w:rFonts w:eastAsia="Arial Unicode MS"/>
+          <w:lang w:val="en-US"/>
+        </w:rPr>
+        <w:t>MaximumLength</w:t>
+      </w:r>
+      <w:proofErr w:type="spellEnd"/>
+      <w:r>
+        <w:rPr>
+          <w:rFonts w:eastAsia="Arial Unicode MS"/>
+          <w:lang w:val="en-US"/>
+        </w:rPr>
+        <w:t xml:space="preserve"> </w:t>
       </w:r>
       <w:r>
         <w:rPr>
@@ -7498,7 +7776,23 @@
           <w:rFonts w:eastAsia="Arial Unicode MS"/>
           <w:lang w:val="en-US"/>
         </w:rPr>
-        <w:t xml:space="preserve"> IsNullable?</w:t>
+        <w:t xml:space="preserve"> </w:t>
+      </w:r>
+      <w:proofErr w:type="spellStart"/>
+      <w:r>
+        <w:rPr>
+          <w:rFonts w:eastAsia="Arial Unicode MS"/>
+          <w:lang w:val="en-US"/>
+        </w:rPr>
+        <w:t>IsNullable</w:t>
+      </w:r>
+      <w:proofErr w:type="spellEnd"/>
+      <w:r>
+        <w:rPr>
+          <w:rFonts w:eastAsia="Arial Unicode MS"/>
+          <w:lang w:val="en-US"/>
+        </w:rPr>
+        <w:t>?</w:t>
       </w:r>
     </w:p>
     <w:p>
@@ -7519,7 +7813,21 @@
         <w:rPr>
           <w:lang w:val="en-US" w:eastAsia="de-AT"/>
         </w:rPr>
-        <w:t xml:space="preserve"> the StringProperties a</w:t>
+        <w:t xml:space="preserve"> the </w:t>
+      </w:r>
+      <w:proofErr w:type="spellStart"/>
+      <w:r>
+        <w:rPr>
+          <w:lang w:val="en-US" w:eastAsia="de-AT"/>
+        </w:rPr>
+        <w:t>StringProperties</w:t>
+      </w:r>
+      <w:proofErr w:type="spellEnd"/>
+      <w:r>
+        <w:rPr>
+          <w:lang w:val="en-US" w:eastAsia="de-AT"/>
+        </w:rPr>
+        <w:t xml:space="preserve"> a</w:t>
       </w:r>
       <w:r>
         <w:rPr>
@@ -7543,7 +7851,14 @@
         <w:rPr>
           <w:lang w:val="en-US" w:eastAsia="de-AT"/>
         </w:rPr>
-        <w:t xml:space="preserve"> in the Setup</w:t>
+        <w:t xml:space="preserve"> in the </w:t>
+      </w:r>
+      <w:proofErr w:type="spellStart"/>
+      <w:r>
+        <w:rPr>
+          <w:lang w:val="en-US" w:eastAsia="de-AT"/>
+        </w:rPr>
+        <w:t>Setup</w:t>
       </w:r>
       <w:r>
         <w:rPr>
@@ -7555,7 +7870,14 @@
         <w:rPr>
           <w:lang w:val="en-US" w:eastAsia="de-AT"/>
         </w:rPr>
-        <w:t>B.sql?</w:t>
+        <w:t>B.sql</w:t>
+      </w:r>
+      <w:proofErr w:type="spellEnd"/>
+      <w:r>
+        <w:rPr>
+          <w:lang w:val="en-US" w:eastAsia="de-AT"/>
+        </w:rPr>
+        <w:t>?</w:t>
       </w:r>
     </w:p>
     <w:p>
@@ -7720,12 +8042,21 @@
         </w:rPr>
         <w:t xml:space="preserve"> </w:t>
       </w:r>
-      <w:r>
-        <w:rPr>
-          <w:rFonts w:eastAsia="Arial Unicode MS"/>
-          <w:lang w:val="en-US"/>
-        </w:rPr>
-        <w:t xml:space="preserve">PhoneBook.Domain </w:t>
+      <w:proofErr w:type="spellStart"/>
+      <w:r>
+        <w:rPr>
+          <w:rFonts w:eastAsia="Arial Unicode MS"/>
+          <w:lang w:val="en-US"/>
+        </w:rPr>
+        <w:t>PhoneBook.Domain</w:t>
+      </w:r>
+      <w:proofErr w:type="spellEnd"/>
+      <w:r>
+        <w:rPr>
+          <w:rFonts w:eastAsia="Arial Unicode MS"/>
+          <w:lang w:val="en-US"/>
+        </w:rPr>
+        <w:t xml:space="preserve"> </w:t>
       </w:r>
       <w:r>
         <w:rPr>
@@ -7764,6 +8095,7 @@
         </w:rPr>
         <w:t xml:space="preserve">Automate </w:t>
       </w:r>
+      <w:proofErr w:type="spellStart"/>
       <w:r>
         <w:rPr>
           <w:rFonts w:eastAsia="Arial Unicode MS"/>
@@ -7776,7 +8108,15 @@
           <w:rFonts w:eastAsia="Arial Unicode MS"/>
           <w:lang w:val="en-US"/>
         </w:rPr>
-        <w:t>chema: Changing to the command</w:t>
+        <w:t>chema</w:t>
+      </w:r>
+      <w:proofErr w:type="spellEnd"/>
+      <w:r>
+        <w:rPr>
+          <w:rFonts w:eastAsia="Arial Unicode MS"/>
+          <w:lang w:val="en-US"/>
+        </w:rPr>
+        <w:t>: Changing to the command</w:t>
       </w:r>
       <w:r>
         <w:rPr>
@@ -7837,7 +8177,23 @@
           <w:rFonts w:eastAsia="Arial Unicode MS"/>
           <w:lang w:val="en-US"/>
         </w:rPr>
-        <w:t xml:space="preserve"> dbschema collects data from compiled assemblies not from source file</w:t>
+        <w:t xml:space="preserve"> </w:t>
+      </w:r>
+      <w:proofErr w:type="spellStart"/>
+      <w:r>
+        <w:rPr>
+          <w:rFonts w:eastAsia="Arial Unicode MS"/>
+          <w:lang w:val="en-US"/>
+        </w:rPr>
+        <w:t>dbschema</w:t>
+      </w:r>
+      <w:proofErr w:type="spellEnd"/>
+      <w:r>
+        <w:rPr>
+          <w:rFonts w:eastAsia="Arial Unicode MS"/>
+          <w:lang w:val="en-US"/>
+        </w:rPr>
+        <w:t xml:space="preserve"> collects data from compiled assemblies not from source file</w:t>
       </w:r>
       <w:r>
         <w:rPr>
@@ -7889,7 +8245,23 @@
           <w:rFonts w:eastAsia="Arial Unicode MS"/>
           <w:lang w:val="en-US"/>
         </w:rPr>
-        <w:t xml:space="preserve">What would happen if you would use dbschema on </w:t>
+        <w:t xml:space="preserve">What would happen if you would use </w:t>
+      </w:r>
+      <w:proofErr w:type="spellStart"/>
+      <w:r>
+        <w:rPr>
+          <w:rFonts w:eastAsia="Arial Unicode MS"/>
+          <w:lang w:val="en-US"/>
+        </w:rPr>
+        <w:t>dbschema</w:t>
+      </w:r>
+      <w:proofErr w:type="spellEnd"/>
+      <w:r>
+        <w:rPr>
+          <w:rFonts w:eastAsia="Arial Unicode MS"/>
+          <w:lang w:val="en-US"/>
+        </w:rPr>
+        <w:t xml:space="preserve"> on </w:t>
       </w:r>
       <w:r>
         <w:rPr>
@@ -8139,7 +8511,23 @@
           <w:rFonts w:eastAsia="Arial Unicode MS"/>
           <w:lang w:val="en-US"/>
         </w:rPr>
-        <w:t xml:space="preserve"> controls will be placed in the same order as the properties in the class in the generated ascx files</w:t>
+        <w:t xml:space="preserve"> controls will be placed in the same order as the properties in the class in the generated </w:t>
+      </w:r>
+      <w:proofErr w:type="spellStart"/>
+      <w:r>
+        <w:rPr>
+          <w:rFonts w:eastAsia="Arial Unicode MS"/>
+          <w:lang w:val="en-US"/>
+        </w:rPr>
+        <w:t>ascx</w:t>
+      </w:r>
+      <w:proofErr w:type="spellEnd"/>
+      <w:r>
+        <w:rPr>
+          <w:rFonts w:eastAsia="Arial Unicode MS"/>
+          <w:lang w:val="en-US"/>
+        </w:rPr>
+        <w:t xml:space="preserve"> files</w:t>
       </w:r>
       <w:r>
         <w:rPr>
@@ -8210,14 +8598,30 @@
           <w:rFonts w:eastAsia="Arial Unicode MS"/>
           <w:lang w:val="en-US"/>
         </w:rPr>
-        <w:t>e add Country, Location and Ph</w:t>
-      </w:r>
-      <w:r>
-        <w:rPr>
-          <w:rFonts w:eastAsia="Arial Unicode MS"/>
-          <w:lang w:val="en-US"/>
-        </w:rPr>
-        <w:t>oneNumber as new domain classes without relations.</w:t>
+        <w:t xml:space="preserve">e add Country, Location and </w:t>
+      </w:r>
+      <w:proofErr w:type="spellStart"/>
+      <w:r>
+        <w:rPr>
+          <w:rFonts w:eastAsia="Arial Unicode MS"/>
+          <w:lang w:val="en-US"/>
+        </w:rPr>
+        <w:t>Ph</w:t>
+      </w:r>
+      <w:r>
+        <w:rPr>
+          <w:rFonts w:eastAsia="Arial Unicode MS"/>
+          <w:lang w:val="en-US"/>
+        </w:rPr>
+        <w:t>oneNumber</w:t>
+      </w:r>
+      <w:proofErr w:type="spellEnd"/>
+      <w:r>
+        <w:rPr>
+          <w:rFonts w:eastAsia="Arial Unicode MS"/>
+          <w:lang w:val="en-US"/>
+        </w:rPr>
+        <w:t xml:space="preserve"> as new domain classes without relations.</w:t>
       </w:r>
     </w:p>
     <w:p>
@@ -11469,8 +11873,17 @@
           <w:rFonts w:eastAsia="Arial Unicode MS"/>
           <w:lang w:val="en-US"/>
         </w:rPr>
-        <w:t>Identify the changes in the SetupDB.sql</w:t>
-      </w:r>
+        <w:t xml:space="preserve">Identify the changes in the </w:t>
+      </w:r>
+      <w:proofErr w:type="spellStart"/>
+      <w:r>
+        <w:rPr>
+          <w:rFonts w:eastAsia="Arial Unicode MS"/>
+          <w:lang w:val="en-US"/>
+        </w:rPr>
+        <w:t>SetupDB.sql</w:t>
+      </w:r>
+      <w:proofErr w:type="spellEnd"/>
     </w:p>
     <w:p>
       <w:pPr>
@@ -11732,8 +12145,18 @@
           <w:b/>
           <w:lang w:val="en-US"/>
         </w:rPr>
-        <w:t>Call dbschema</w:t>
-      </w:r>
+        <w:t xml:space="preserve">Call </w:t>
+      </w:r>
+      <w:proofErr w:type="spellStart"/>
+      <w:r>
+        <w:rPr>
+          <w:rFonts w:eastAsia="Arial Unicode MS"/>
+          <w:b/>
+          <w:lang w:val="en-US"/>
+        </w:rPr>
+        <w:t>dbschema</w:t>
+      </w:r>
+      <w:proofErr w:type="spellEnd"/>
     </w:p>
     <w:p>
       <w:pPr>
@@ -11914,8 +12337,18 @@
           <w:b/>
           <w:lang w:val="en-US"/>
         </w:rPr>
-        <w:t>all dbschema</w:t>
-      </w:r>
+        <w:t xml:space="preserve">all </w:t>
+      </w:r>
+      <w:proofErr w:type="spellStart"/>
+      <w:r>
+        <w:rPr>
+          <w:rFonts w:eastAsia="Arial Unicode MS"/>
+          <w:b/>
+          <w:lang w:val="en-US"/>
+        </w:rPr>
+        <w:t>dbschema</w:t>
+      </w:r>
+      <w:proofErr w:type="spellEnd"/>
       <w:r>
         <w:rPr>
           <w:rFonts w:eastAsia="Arial Unicode MS"/>
@@ -12345,7 +12778,25 @@
           <w:b/>
           <w:lang w:val="en-US"/>
         </w:rPr>
-        <w:t xml:space="preserve">code to PhoneNumbers. </w:t>
+        <w:t xml:space="preserve">code to </w:t>
+      </w:r>
+      <w:proofErr w:type="spellStart"/>
+      <w:r>
+        <w:rPr>
+          <w:rFonts w:eastAsia="Arial Unicode MS"/>
+          <w:b/>
+          <w:lang w:val="en-US"/>
+        </w:rPr>
+        <w:t>PhoneNumbers</w:t>
+      </w:r>
+      <w:proofErr w:type="spellEnd"/>
+      <w:r>
+        <w:rPr>
+          <w:rFonts w:eastAsia="Arial Unicode MS"/>
+          <w:b/>
+          <w:lang w:val="en-US"/>
+        </w:rPr>
+        <w:t xml:space="preserve">. </w:t>
       </w:r>
     </w:p>
     <w:p>
@@ -12492,7 +12943,23 @@
           <w:rFonts w:eastAsia="Arial Unicode MS"/>
           <w:lang w:val="en-US"/>
         </w:rPr>
-        <w:t xml:space="preserve"> has zero or more phone numbers. But also each phone number knows to which person it belongs. In the database the table PhoneNumber has a </w:t>
+        <w:t xml:space="preserve"> has zero or more phone numbers. But also each phone number knows to which person it belongs. In the database the table </w:t>
+      </w:r>
+      <w:proofErr w:type="spellStart"/>
+      <w:r>
+        <w:rPr>
+          <w:rFonts w:eastAsia="Arial Unicode MS"/>
+          <w:lang w:val="en-US"/>
+        </w:rPr>
+        <w:t>PhoneNumber</w:t>
+      </w:r>
+      <w:proofErr w:type="spellEnd"/>
+      <w:r>
+        <w:rPr>
+          <w:rFonts w:eastAsia="Arial Unicode MS"/>
+          <w:lang w:val="en-US"/>
+        </w:rPr>
+        <w:t xml:space="preserve"> has a </w:t>
       </w:r>
       <w:r>
         <w:rPr>
@@ -12601,19 +13068,44 @@
         </w:rPr>
         <w:t xml:space="preserve">difference is the run-time. The attribute </w:t>
       </w:r>
+      <w:proofErr w:type="spellStart"/>
       <w:r>
         <w:rPr>
           <w:rStyle w:val="apple-style-span"/>
           <w:lang w:val="en-US"/>
         </w:rPr>
-        <w:t xml:space="preserve">DBBidirectionalRelation </w:t>
-      </w:r>
+        <w:t>DBBidirectionalRelation</w:t>
+      </w:r>
+      <w:proofErr w:type="spellEnd"/>
       <w:r>
         <w:rPr>
           <w:rStyle w:val="apple-style-span"/>
           <w:lang w:val="en-US"/>
         </w:rPr>
-        <w:t xml:space="preserve">defines that during runtime the objects of both classes must know each other. In other words: If a phone number gets deleted, also the property PhoneNumbers of Person must </w:t>
+        <w:t xml:space="preserve"> </w:t>
+      </w:r>
+      <w:r>
+        <w:rPr>
+          <w:rStyle w:val="apple-style-span"/>
+          <w:lang w:val="en-US"/>
+        </w:rPr>
+        <w:t xml:space="preserve">defines that during runtime the objects of both classes must know each other. In other words: If a phone number gets deleted, also the property </w:t>
+      </w:r>
+      <w:proofErr w:type="spellStart"/>
+      <w:r>
+        <w:rPr>
+          <w:rStyle w:val="apple-style-span"/>
+          <w:lang w:val="en-US"/>
+        </w:rPr>
+        <w:t>PhoneNumbers</w:t>
+      </w:r>
+      <w:proofErr w:type="spellEnd"/>
+      <w:r>
+        <w:rPr>
+          <w:rStyle w:val="apple-style-span"/>
+          <w:lang w:val="en-US"/>
+        </w:rPr>
+        <w:t xml:space="preserve"> of Person must </w:t>
       </w:r>
       <w:r>
         <w:rPr>
@@ -12735,7 +13227,7 @@
                     <pic:cNvPicPr/>
                   </pic:nvPicPr>
                   <pic:blipFill>
-                    <a:blip r:embed="rId18"/>
+                    <a:blip r:embed="rId20"/>
                     <a:stretch>
                       <a:fillRect/>
                     </a:stretch>
@@ -12881,8 +13373,17 @@
           <w:rFonts w:eastAsia="Arial Unicode MS"/>
           <w:lang w:val="en-US"/>
         </w:rPr>
-        <w:t>… #endregion</w:t>
-      </w:r>
+        <w:t>… #</w:t>
+      </w:r>
+      <w:proofErr w:type="spellStart"/>
+      <w:r>
+        <w:rPr>
+          <w:rFonts w:eastAsia="Arial Unicode MS"/>
+          <w:lang w:val="en-US"/>
+        </w:rPr>
+        <w:t>endregion</w:t>
+      </w:r>
+      <w:proofErr w:type="spellEnd"/>
       <w:r>
         <w:rPr>
           <w:rFonts w:eastAsia="Arial Unicode MS"/>
@@ -12918,7 +13419,39 @@
           <w:rFonts w:eastAsia="Arial Unicode MS"/>
           <w:lang w:val="en-US"/>
         </w:rPr>
-        <w:t xml:space="preserve"> two attributes: Mandatory and StorageClassNone. Mandatory specifies that the property is mandatory and StorageClassNone that this property shall not be stored in the database. Apply them in the code, generate </w:t>
+        <w:t xml:space="preserve"> two attributes: Mandatory and </w:t>
+      </w:r>
+      <w:proofErr w:type="spellStart"/>
+      <w:r>
+        <w:rPr>
+          <w:rFonts w:eastAsia="Arial Unicode MS"/>
+          <w:lang w:val="en-US"/>
+        </w:rPr>
+        <w:t>StorageClassNone</w:t>
+      </w:r>
+      <w:proofErr w:type="spellEnd"/>
+      <w:r>
+        <w:rPr>
+          <w:rFonts w:eastAsia="Arial Unicode MS"/>
+          <w:lang w:val="en-US"/>
+        </w:rPr>
+        <w:t xml:space="preserve">. Mandatory specifies that the property is mandatory and </w:t>
+      </w:r>
+      <w:proofErr w:type="spellStart"/>
+      <w:r>
+        <w:rPr>
+          <w:rFonts w:eastAsia="Arial Unicode MS"/>
+          <w:lang w:val="en-US"/>
+        </w:rPr>
+        <w:t>StorageClassNone</w:t>
+      </w:r>
+      <w:proofErr w:type="spellEnd"/>
+      <w:r>
+        <w:rPr>
+          <w:rFonts w:eastAsia="Arial Unicode MS"/>
+          <w:lang w:val="en-US"/>
+        </w:rPr>
+        <w:t xml:space="preserve"> that this property shall not be stored in the database. Apply them in the code, generate </w:t>
       </w:r>
       <w:r>
         <w:rPr>
@@ -12943,19 +13476,60 @@
           <w:lang w:val="en-US"/>
         </w:rPr>
       </w:pPr>
-      <w:r>
-        <w:rPr>
-          <w:rFonts w:eastAsia="Arial Unicode MS"/>
-          <w:lang w:val="en-US"/>
-        </w:rPr>
-        <w:t>SetupSQL: Why is</w:t>
-      </w:r>
-      <w:r>
-        <w:rPr>
-          <w:rFonts w:eastAsia="Arial Unicode MS"/>
-          <w:lang w:val="en-US"/>
-        </w:rPr>
-        <w:t xml:space="preserve"> LocationID nullable?</w:t>
+      <w:proofErr w:type="spellStart"/>
+      <w:r>
+        <w:rPr>
+          <w:rFonts w:eastAsia="Arial Unicode MS"/>
+          <w:lang w:val="en-US"/>
+        </w:rPr>
+        <w:t>SetupSQL</w:t>
+      </w:r>
+      <w:proofErr w:type="spellEnd"/>
+      <w:r>
+        <w:rPr>
+          <w:rFonts w:eastAsia="Arial Unicode MS"/>
+          <w:lang w:val="en-US"/>
+        </w:rPr>
+        <w:t>: Why is</w:t>
+      </w:r>
+      <w:r>
+        <w:rPr>
+          <w:rFonts w:eastAsia="Arial Unicode MS"/>
+          <w:lang w:val="en-US"/>
+        </w:rPr>
+        <w:t xml:space="preserve"> </w:t>
+      </w:r>
+      <w:proofErr w:type="spellStart"/>
+      <w:r>
+        <w:rPr>
+          <w:rFonts w:eastAsia="Arial Unicode MS"/>
+          <w:lang w:val="en-US"/>
+        </w:rPr>
+        <w:t>LocationID</w:t>
+      </w:r>
+      <w:proofErr w:type="spellEnd"/>
+      <w:r>
+        <w:rPr>
+          <w:rFonts w:eastAsia="Arial Unicode MS"/>
+          <w:lang w:val="en-US"/>
+        </w:rPr>
+        <w:t xml:space="preserve"> </w:t>
+      </w:r>
+      <w:proofErr w:type="spellStart"/>
+      <w:r>
+        <w:rPr>
+          <w:rFonts w:eastAsia="Arial Unicode MS"/>
+          <w:lang w:val="en-US"/>
+        </w:rPr>
+        <w:t>nullable</w:t>
+      </w:r>
+      <w:proofErr w:type="spellEnd"/>
+      <w:r>
+        <w:rPr>
+          <w:rFonts w:eastAsia="Arial Unicode MS"/>
+          <w:lang w:val="en-US"/>
+        </w:rPr>
+        <w:t>?</w:t>
       </w:r>
     </w:p>
     <w:p>
@@ -13090,7 +13664,39 @@
           <w:rFonts w:eastAsia="Arial Unicode MS"/>
           <w:lang w:val="en-US"/>
         </w:rPr>
-        <w:t xml:space="preserve"> Does it make sense to add a dbschema generation to your buildscript?</w:t>
+        <w:t xml:space="preserve"> Does it make sense to add a </w:t>
+      </w:r>
+      <w:proofErr w:type="spellStart"/>
+      <w:r>
+        <w:rPr>
+          <w:rFonts w:eastAsia="Arial Unicode MS"/>
+          <w:lang w:val="en-US"/>
+        </w:rPr>
+        <w:t>dbschema</w:t>
+      </w:r>
+      <w:proofErr w:type="spellEnd"/>
+      <w:r>
+        <w:rPr>
+          <w:rFonts w:eastAsia="Arial Unicode MS"/>
+          <w:lang w:val="en-US"/>
+        </w:rPr>
+        <w:t xml:space="preserve"> generation to your </w:t>
+      </w:r>
+      <w:proofErr w:type="spellStart"/>
+      <w:r>
+        <w:rPr>
+          <w:rFonts w:eastAsia="Arial Unicode MS"/>
+          <w:lang w:val="en-US"/>
+        </w:rPr>
+        <w:t>buildscript</w:t>
+      </w:r>
+      <w:proofErr w:type="spellEnd"/>
+      <w:r>
+        <w:rPr>
+          <w:rFonts w:eastAsia="Arial Unicode MS"/>
+          <w:lang w:val="en-US"/>
+        </w:rPr>
+        <w:t>?</w:t>
       </w:r>
     </w:p>
     <w:p>
@@ -13337,7 +13943,15 @@
           <w:rFonts w:eastAsia="Arial Unicode MS"/>
           <w:lang w:val="en-US"/>
         </w:rPr>
-        <w:t xml:space="preserve"> The Db</w:t>
+        <w:t xml:space="preserve"> The </w:t>
+      </w:r>
+      <w:proofErr w:type="spellStart"/>
+      <w:r>
+        <w:rPr>
+          <w:rFonts w:eastAsia="Arial Unicode MS"/>
+          <w:lang w:val="en-US"/>
+        </w:rPr>
+        <w:t>Db</w:t>
       </w:r>
       <w:r>
         <w:rPr>
@@ -13351,8 +13965,25 @@
           <w:rFonts w:eastAsia="Arial Unicode MS"/>
           <w:lang w:val="en-US"/>
         </w:rPr>
-        <w:t>ableAttribute and Interitance</w:t>
-      </w:r>
+        <w:t>ableAttribute</w:t>
+      </w:r>
+      <w:proofErr w:type="spellEnd"/>
+      <w:r>
+        <w:rPr>
+          <w:rFonts w:eastAsia="Arial Unicode MS"/>
+          <w:lang w:val="en-US"/>
+        </w:rPr>
+        <w:t xml:space="preserve"> and </w:t>
+      </w:r>
+      <w:proofErr w:type="spellStart"/>
+      <w:r>
+        <w:rPr>
+          <w:rFonts w:eastAsia="Arial Unicode MS"/>
+          <w:lang w:val="en-US"/>
+        </w:rPr>
+        <w:t>Interitance</w:t>
+      </w:r>
+      <w:proofErr w:type="spellEnd"/>
       <w:r>
         <w:rPr>
           <w:rFonts w:eastAsia="Arial Unicode MS"/>
@@ -13367,6 +13998,7 @@
         </w:rPr>
         <w:t xml:space="preserve"> Can we add </w:t>
       </w:r>
+      <w:proofErr w:type="spellStart"/>
       <w:r>
         <w:rPr>
           <w:rFonts w:eastAsia="Arial Unicode MS"/>
@@ -13393,7 +14025,15 @@
           <w:rFonts w:eastAsia="Arial Unicode MS"/>
           <w:lang w:val="en-US"/>
         </w:rPr>
-        <w:t>able more than once in an inheritance tree? What if we apply this attribute to leaves, what if we apply this attribute to base classes?</w:t>
+        <w:t>able</w:t>
+      </w:r>
+      <w:proofErr w:type="spellEnd"/>
+      <w:r>
+        <w:rPr>
+          <w:rFonts w:eastAsia="Arial Unicode MS"/>
+          <w:lang w:val="en-US"/>
+        </w:rPr>
+        <w:t xml:space="preserve"> more than once in an inheritance tree? What if we apply this attribute to leaves, what if we apply this attribute to base classes?</w:t>
       </w:r>
     </w:p>
     <w:p>
@@ -14672,8 +15312,18 @@
           <w:b/>
           <w:lang w:val="en-US"/>
         </w:rPr>
-        <w:t xml:space="preserve"> Phonenumber</w:t>
-      </w:r>
+        <w:t xml:space="preserve"> </w:t>
+      </w:r>
+      <w:proofErr w:type="spellStart"/>
+      <w:r>
+        <w:rPr>
+          <w:rFonts w:eastAsia="Arial Unicode MS"/>
+          <w:b/>
+          <w:lang w:val="en-US"/>
+        </w:rPr>
+        <w:t>Phonenumber</w:t>
+      </w:r>
+      <w:proofErr w:type="spellEnd"/>
     </w:p>
     <w:p>
       <w:pPr>
@@ -15254,7 +15904,23 @@
           <w:rFonts w:eastAsia="Arial Unicode MS"/>
           <w:lang w:val="en-US"/>
         </w:rPr>
-        <w:t>Why is a ParamList.Create required?</w:t>
+        <w:t xml:space="preserve">Why is a </w:t>
+      </w:r>
+      <w:proofErr w:type="spellStart"/>
+      <w:r>
+        <w:rPr>
+          <w:rFonts w:eastAsia="Arial Unicode MS"/>
+          <w:lang w:val="en-US"/>
+        </w:rPr>
+        <w:t>ParamList.Create</w:t>
+      </w:r>
+      <w:proofErr w:type="spellEnd"/>
+      <w:r>
+        <w:rPr>
+          <w:rFonts w:eastAsia="Arial Unicode MS"/>
+          <w:lang w:val="en-US"/>
+        </w:rPr>
+        <w:t xml:space="preserve"> required?</w:t>
       </w:r>
     </w:p>
     <w:p>
@@ -15618,7 +16284,23 @@
           <w:rFonts w:eastAsia="Arial Unicode MS"/>
           <w:lang w:val="en-US"/>
         </w:rPr>
-        <w:t xml:space="preserve">generated SetupDB.sql </w:t>
+        <w:t xml:space="preserve">generated </w:t>
+      </w:r>
+      <w:proofErr w:type="spellStart"/>
+      <w:r>
+        <w:rPr>
+          <w:rFonts w:eastAsia="Arial Unicode MS"/>
+          <w:lang w:val="en-US"/>
+        </w:rPr>
+        <w:t>SetupDB.sql</w:t>
+      </w:r>
+      <w:proofErr w:type="spellEnd"/>
+      <w:r>
+        <w:rPr>
+          <w:rFonts w:eastAsia="Arial Unicode MS"/>
+          <w:lang w:val="en-US"/>
+        </w:rPr>
+        <w:t xml:space="preserve"> </w:t>
       </w:r>
       <w:r>
         <w:rPr>
@@ -15639,7 +16321,23 @@
           <w:rFonts w:eastAsia="Arial Unicode MS"/>
           <w:lang w:val="en-US"/>
         </w:rPr>
-        <w:t xml:space="preserve"> Be aware that you have to adapt the use statement in the first line of the SetupDB.sql script to match the name of your database.</w:t>
+        <w:t xml:space="preserve"> Be aware that you have to adapt the use statement in the first line of the </w:t>
+      </w:r>
+      <w:proofErr w:type="spellStart"/>
+      <w:r>
+        <w:rPr>
+          <w:rFonts w:eastAsia="Arial Unicode MS"/>
+          <w:lang w:val="en-US"/>
+        </w:rPr>
+        <w:t>SetupDB.sql</w:t>
+      </w:r>
+      <w:proofErr w:type="spellEnd"/>
+      <w:r>
+        <w:rPr>
+          <w:rFonts w:eastAsia="Arial Unicode MS"/>
+          <w:lang w:val="en-US"/>
+        </w:rPr>
+        <w:t xml:space="preserve"> script to match the name of your database.</w:t>
       </w:r>
     </w:p>
     <w:p>
@@ -18244,7 +18942,39 @@
           <w:rFonts w:eastAsia="Arial Unicode MS"/>
           <w:lang w:val="en-US"/>
         </w:rPr>
-        <w:t>What is required to add Intellisense to the app.config file?</w:t>
+        <w:t xml:space="preserve">What is required to add </w:t>
+      </w:r>
+      <w:proofErr w:type="spellStart"/>
+      <w:r>
+        <w:rPr>
+          <w:rFonts w:eastAsia="Arial Unicode MS"/>
+          <w:lang w:val="en-US"/>
+        </w:rPr>
+        <w:t>Intellisense</w:t>
+      </w:r>
+      <w:proofErr w:type="spellEnd"/>
+      <w:r>
+        <w:rPr>
+          <w:rFonts w:eastAsia="Arial Unicode MS"/>
+          <w:lang w:val="en-US"/>
+        </w:rPr>
+        <w:t xml:space="preserve"> to the </w:t>
+      </w:r>
+      <w:proofErr w:type="spellStart"/>
+      <w:r>
+        <w:rPr>
+          <w:rFonts w:eastAsia="Arial Unicode MS"/>
+          <w:lang w:val="en-US"/>
+        </w:rPr>
+        <w:t>app.config</w:t>
+      </w:r>
+      <w:proofErr w:type="spellEnd"/>
+      <w:r>
+        <w:rPr>
+          <w:rFonts w:eastAsia="Arial Unicode MS"/>
+          <w:lang w:val="en-US"/>
+        </w:rPr>
+        <w:t xml:space="preserve"> file?</w:t>
       </w:r>
     </w:p>
     <w:p>
@@ -18396,6 +19126,7 @@
         </w:rPr>
         <w:t xml:space="preserve"> we will dig deeper into </w:t>
       </w:r>
+      <w:proofErr w:type="spellStart"/>
       <w:r>
         <w:rPr>
           <w:rStyle w:val="EigennameChar"/>
@@ -18404,6 +19135,7 @@
         </w:rPr>
         <w:t>ClientTransactions</w:t>
       </w:r>
+      <w:proofErr w:type="spellEnd"/>
       <w:r>
         <w:rPr>
           <w:rFonts w:eastAsia="Arial Unicode MS"/>
@@ -18416,7 +19148,23 @@
           <w:rFonts w:eastAsia="Arial Unicode MS"/>
           <w:lang w:val="en-US"/>
         </w:rPr>
-        <w:t xml:space="preserve"> We will learn how ClientTransactions are created and how objects </w:t>
+        <w:t xml:space="preserve"> We will learn how </w:t>
+      </w:r>
+      <w:proofErr w:type="spellStart"/>
+      <w:r>
+        <w:rPr>
+          <w:rFonts w:eastAsia="Arial Unicode MS"/>
+          <w:lang w:val="en-US"/>
+        </w:rPr>
+        <w:t>ClientTransactions</w:t>
+      </w:r>
+      <w:proofErr w:type="spellEnd"/>
+      <w:r>
+        <w:rPr>
+          <w:rFonts w:eastAsia="Arial Unicode MS"/>
+          <w:lang w:val="en-US"/>
+        </w:rPr>
+        <w:t xml:space="preserve"> are created and how objects </w:t>
       </w:r>
       <w:r>
         <w:rPr>
@@ -18448,6 +19196,7 @@
         </w:rPr>
         <w:t xml:space="preserve">We will also have a look on </w:t>
       </w:r>
+      <w:proofErr w:type="spellStart"/>
       <w:r>
         <w:rPr>
           <w:rStyle w:val="EigennameChar"/>
@@ -18456,6 +19205,7 @@
         </w:rPr>
         <w:t>SubTransactions</w:t>
       </w:r>
+      <w:proofErr w:type="spellEnd"/>
       <w:r>
         <w:rPr>
           <w:rFonts w:eastAsia="Arial Unicode MS"/>
@@ -18660,7 +19410,23 @@
           <w:rFonts w:eastAsia="Arial Unicode MS"/>
           <w:lang w:val="en-US"/>
         </w:rPr>
-        <w:t xml:space="preserve">Nevertheless, a ClientTransaction is more than just a </w:t>
+        <w:t xml:space="preserve">Nevertheless, a </w:t>
+      </w:r>
+      <w:proofErr w:type="spellStart"/>
+      <w:r>
+        <w:rPr>
+          <w:rFonts w:eastAsia="Arial Unicode MS"/>
+          <w:lang w:val="en-US"/>
+        </w:rPr>
+        <w:t>ClientTransaction</w:t>
+      </w:r>
+      <w:proofErr w:type="spellEnd"/>
+      <w:r>
+        <w:rPr>
+          <w:rFonts w:eastAsia="Arial Unicode MS"/>
+          <w:lang w:val="en-US"/>
+        </w:rPr>
+        <w:t xml:space="preserve"> is more than just a </w:t>
       </w:r>
       <w:r>
         <w:rPr>
@@ -18683,7 +19449,7 @@
         </w:rPr>
         <w:t xml:space="preserve">. Look up the term “Unit of Work” Pattern. A good starting point might be: </w:t>
       </w:r>
-      <w:hyperlink r:id="rId19" w:history="1">
+      <w:hyperlink r:id="rId21" w:history="1">
         <w:r>
           <w:rPr>
             <w:rStyle w:val="Hyperlink"/>
@@ -18721,9 +19487,18 @@
           <w:rFonts w:eastAsia="Arial Unicode MS"/>
           <w:lang w:val="en-US"/>
         </w:rPr>
-        <w:t xml:space="preserve"> Understanding ClientTransactions</w:t>
+        <w:t xml:space="preserve"> Understanding </w:t>
+      </w:r>
+      <w:proofErr w:type="spellStart"/>
+      <w:r>
+        <w:rPr>
+          <w:rFonts w:eastAsia="Arial Unicode MS"/>
+          <w:lang w:val="en-US"/>
+        </w:rPr>
+        <w:t>ClientTransactions</w:t>
       </w:r>
       <w:bookmarkEnd w:id="41"/>
+      <w:proofErr w:type="spellEnd"/>
     </w:p>
     <w:p>
       <w:pPr>
@@ -19031,7 +19806,23 @@
           <w:rFonts w:eastAsia="Arial Unicode MS"/>
           <w:lang w:val="en-US"/>
         </w:rPr>
-        <w:t>a ClientTransaction. Can you explain the difference between the following operations</w:t>
+        <w:t xml:space="preserve">a </w:t>
+      </w:r>
+      <w:proofErr w:type="spellStart"/>
+      <w:r>
+        <w:rPr>
+          <w:rFonts w:eastAsia="Arial Unicode MS"/>
+          <w:lang w:val="en-US"/>
+        </w:rPr>
+        <w:t>ClientTransaction</w:t>
+      </w:r>
+      <w:proofErr w:type="spellEnd"/>
+      <w:r>
+        <w:rPr>
+          <w:rFonts w:eastAsia="Arial Unicode MS"/>
+          <w:lang w:val="en-US"/>
+        </w:rPr>
+        <w:t>. Can you explain the difference between the following operations</w:t>
       </w:r>
       <w:r>
         <w:rPr>
@@ -19279,14 +20070,30 @@
           <w:rFonts w:eastAsia="Arial Unicode MS"/>
           <w:lang w:val="en-US"/>
         </w:rPr>
-        <w:t>n object cannot live outside a ClientT</w:t>
-      </w:r>
-      <w:r>
-        <w:rPr>
-          <w:rFonts w:eastAsia="Arial Unicode MS"/>
-          <w:lang w:val="en-US"/>
-        </w:rPr>
-        <w:t>ransaction. Do you think this approach is a good idea? Try to find pros and cons and discuss them.</w:t>
+        <w:t xml:space="preserve">n object cannot live outside a </w:t>
+      </w:r>
+      <w:proofErr w:type="spellStart"/>
+      <w:r>
+        <w:rPr>
+          <w:rFonts w:eastAsia="Arial Unicode MS"/>
+          <w:lang w:val="en-US"/>
+        </w:rPr>
+        <w:t>ClientT</w:t>
+      </w:r>
+      <w:r>
+        <w:rPr>
+          <w:rFonts w:eastAsia="Arial Unicode MS"/>
+          <w:lang w:val="en-US"/>
+        </w:rPr>
+        <w:t>ransaction</w:t>
+      </w:r>
+      <w:proofErr w:type="spellEnd"/>
+      <w:r>
+        <w:rPr>
+          <w:rFonts w:eastAsia="Arial Unicode MS"/>
+          <w:lang w:val="en-US"/>
+        </w:rPr>
+        <w:t>. Do you think this approach is a good idea? Try to find pros and cons and discuss them.</w:t>
       </w:r>
     </w:p>
     <w:p>
@@ -19353,7 +20160,25 @@
           <w:b/>
           <w:lang w:val="en-US"/>
         </w:rPr>
-        <w:t>Try to to implement</w:t>
+        <w:t xml:space="preserve">Try to </w:t>
+      </w:r>
+      <w:proofErr w:type="spellStart"/>
+      <w:r>
+        <w:rPr>
+          <w:rFonts w:eastAsia="Arial Unicode MS"/>
+          <w:b/>
+          <w:lang w:val="en-US"/>
+        </w:rPr>
+        <w:t>to</w:t>
+      </w:r>
+      <w:proofErr w:type="spellEnd"/>
+      <w:r>
+        <w:rPr>
+          <w:rFonts w:eastAsia="Arial Unicode MS"/>
+          <w:b/>
+          <w:lang w:val="en-US"/>
+        </w:rPr>
+        <w:t xml:space="preserve"> implement</w:t>
       </w:r>
     </w:p>
     <w:p>
@@ -20564,7 +21389,23 @@
           <w:rFonts w:eastAsia="Arial Unicode MS"/>
           <w:lang w:val="en-US"/>
         </w:rPr>
-        <w:t>a look the ClientTransactionScope. Try out the following example:</w:t>
+        <w:t xml:space="preserve">a look the </w:t>
+      </w:r>
+      <w:proofErr w:type="spellStart"/>
+      <w:r>
+        <w:rPr>
+          <w:rFonts w:eastAsia="Arial Unicode MS"/>
+          <w:lang w:val="en-US"/>
+        </w:rPr>
+        <w:t>ClientTransactionScope</w:t>
+      </w:r>
+      <w:proofErr w:type="spellEnd"/>
+      <w:r>
+        <w:rPr>
+          <w:rFonts w:eastAsia="Arial Unicode MS"/>
+          <w:lang w:val="en-US"/>
+        </w:rPr>
+        <w:t>. Try out the following example:</w:t>
       </w:r>
     </w:p>
     <w:p>
@@ -21116,13 +21957,22 @@
         </w:rPr>
         <w:t xml:space="preserve">list of </w:t>
       </w:r>
+      <w:proofErr w:type="spellStart"/>
       <w:proofErr w:type="gramStart"/>
       <w:r>
         <w:rPr>
           <w:rFonts w:eastAsia="Arial Unicode MS"/>
           <w:lang w:val="en-US"/>
         </w:rPr>
-        <w:t>ClientTransaction.Current.EnterScope(</w:t>
+        <w:t>ClientTransaction.Current.EnterScope</w:t>
+      </w:r>
+      <w:proofErr w:type="spellEnd"/>
+      <w:r>
+        <w:rPr>
+          <w:rFonts w:eastAsia="Arial Unicode MS"/>
+          <w:lang w:val="en-US"/>
+        </w:rPr>
+        <w:t>(</w:t>
       </w:r>
       <w:proofErr w:type="gramEnd"/>
       <w:r>
@@ -21153,7 +22003,39 @@
           <w:rFonts w:eastAsia="Arial Unicode MS"/>
           <w:lang w:val="en-US"/>
         </w:rPr>
-        <w:t>Why do we need a class ClientTransactionScope anyway? Would it not be better just to work within scopes by usings?</w:t>
+        <w:t xml:space="preserve">Why do we need a class </w:t>
+      </w:r>
+      <w:proofErr w:type="spellStart"/>
+      <w:r>
+        <w:rPr>
+          <w:rFonts w:eastAsia="Arial Unicode MS"/>
+          <w:lang w:val="en-US"/>
+        </w:rPr>
+        <w:t>ClientTransactionScope</w:t>
+      </w:r>
+      <w:proofErr w:type="spellEnd"/>
+      <w:r>
+        <w:rPr>
+          <w:rFonts w:eastAsia="Arial Unicode MS"/>
+          <w:lang w:val="en-US"/>
+        </w:rPr>
+        <w:t xml:space="preserve"> anyway? Would it not be better just to work within scopes by </w:t>
+      </w:r>
+      <w:proofErr w:type="spellStart"/>
+      <w:r>
+        <w:rPr>
+          <w:rFonts w:eastAsia="Arial Unicode MS"/>
+          <w:lang w:val="en-US"/>
+        </w:rPr>
+        <w:t>usings</w:t>
+      </w:r>
+      <w:proofErr w:type="spellEnd"/>
+      <w:r>
+        <w:rPr>
+          <w:rFonts w:eastAsia="Arial Unicode MS"/>
+          <w:lang w:val="en-US"/>
+        </w:rPr>
+        <w:t>?</w:t>
       </w:r>
     </w:p>
     <w:p>
@@ -21514,9 +22396,18 @@
           <w:rFonts w:eastAsia="Arial Unicode MS"/>
           <w:lang w:val="en-US"/>
         </w:rPr>
-        <w:t xml:space="preserve"> SubTransactions</w:t>
+        <w:t xml:space="preserve"> </w:t>
+      </w:r>
+      <w:proofErr w:type="spellStart"/>
+      <w:r>
+        <w:rPr>
+          <w:rFonts w:eastAsia="Arial Unicode MS"/>
+          <w:lang w:val="en-US"/>
+        </w:rPr>
+        <w:t>SubTransactions</w:t>
       </w:r>
       <w:bookmarkEnd w:id="49"/>
+      <w:proofErr w:type="spellEnd"/>
     </w:p>
     <w:p>
       <w:pPr>
@@ -23062,9 +23953,18 @@
           <w:rFonts w:eastAsia="Arial Unicode MS"/>
           <w:lang w:val="en-US"/>
         </w:rPr>
-        <w:t>re-linq</w:t>
+        <w:t>re-</w:t>
+      </w:r>
+      <w:proofErr w:type="spellStart"/>
+      <w:r>
+        <w:rPr>
+          <w:rFonts w:eastAsia="Arial Unicode MS"/>
+          <w:lang w:val="en-US"/>
+        </w:rPr>
+        <w:t>linq</w:t>
       </w:r>
       <w:bookmarkEnd w:id="50"/>
+      <w:proofErr w:type="spellEnd"/>
     </w:p>
     <w:p>
       <w:pPr>
@@ -23094,7 +23994,23 @@
           <w:rFonts w:eastAsia="Arial Unicode MS"/>
           <w:lang w:val="en-US"/>
         </w:rPr>
-        <w:t xml:space="preserve"> First re-linq queries</w:t>
+        <w:t xml:space="preserve"> First re-</w:t>
+      </w:r>
+      <w:proofErr w:type="spellStart"/>
+      <w:r>
+        <w:rPr>
+          <w:rFonts w:eastAsia="Arial Unicode MS"/>
+          <w:lang w:val="en-US"/>
+        </w:rPr>
+        <w:t>linq</w:t>
+      </w:r>
+      <w:proofErr w:type="spellEnd"/>
+      <w:r>
+        <w:rPr>
+          <w:rFonts w:eastAsia="Arial Unicode MS"/>
+          <w:lang w:val="en-US"/>
+        </w:rPr>
+        <w:t xml:space="preserve"> queries</w:t>
       </w:r>
       <w:bookmarkEnd w:id="51"/>
     </w:p>
@@ -23171,7 +24087,25 @@
           <w:b/>
           <w:lang w:val="en-US"/>
         </w:rPr>
-        <w:t xml:space="preserve">Be sure to add Remotion.Data.Linq to your project references and add </w:t>
+        <w:t xml:space="preserve">Be sure to add </w:t>
+      </w:r>
+      <w:proofErr w:type="spellStart"/>
+      <w:r>
+        <w:rPr>
+          <w:rFonts w:eastAsia="Arial Unicode MS"/>
+          <w:b/>
+          <w:lang w:val="en-US"/>
+        </w:rPr>
+        <w:t>Remotion.Data.Linq</w:t>
+      </w:r>
+      <w:proofErr w:type="spellEnd"/>
+      <w:r>
+        <w:rPr>
+          <w:rFonts w:eastAsia="Arial Unicode MS"/>
+          <w:b/>
+          <w:lang w:val="en-US"/>
+        </w:rPr>
+        <w:t xml:space="preserve"> to your project references and add </w:t>
       </w:r>
       <w:r>
         <w:rPr>
@@ -23192,7 +24126,29 @@
           <w:szCs w:val="19"/>
           <w:lang w:val="en-US" w:eastAsia="de-AT"/>
         </w:rPr>
-        <w:t xml:space="preserve"> System.Linq;</w:t>
+        <w:t xml:space="preserve"> </w:t>
+      </w:r>
+      <w:proofErr w:type="spellStart"/>
+      <w:r>
+        <w:rPr>
+          <w:rFonts w:ascii="Consolas" w:hAnsi="Consolas" w:cs="Consolas"/>
+          <w:b/>
+          <w:sz w:val="19"/>
+          <w:szCs w:val="19"/>
+          <w:lang w:val="en-US" w:eastAsia="de-AT"/>
+        </w:rPr>
+        <w:t>System.Linq</w:t>
+      </w:r>
+      <w:proofErr w:type="spellEnd"/>
+      <w:r>
+        <w:rPr>
+          <w:rFonts w:ascii="Consolas" w:hAnsi="Consolas" w:cs="Consolas"/>
+          <w:b/>
+          <w:sz w:val="19"/>
+          <w:szCs w:val="19"/>
+          <w:lang w:val="en-US" w:eastAsia="de-AT"/>
+        </w:rPr>
+        <w:t>;</w:t>
       </w:r>
     </w:p>
     <w:p>
@@ -23938,8 +24894,18 @@
           <w:b/>
           <w:lang w:val="en-US"/>
         </w:rPr>
-        <w:t>to Location.cs</w:t>
-      </w:r>
+        <w:t xml:space="preserve">to </w:t>
+      </w:r>
+      <w:proofErr w:type="spellStart"/>
+      <w:r>
+        <w:rPr>
+          <w:rFonts w:eastAsia="Arial Unicode MS"/>
+          <w:b/>
+          <w:lang w:val="en-US"/>
+        </w:rPr>
+        <w:t>Location.cs</w:t>
+      </w:r>
+      <w:proofErr w:type="spellEnd"/>
       <w:r>
         <w:rPr>
           <w:rFonts w:eastAsia="Arial Unicode MS"/>
@@ -24576,7 +25542,23 @@
           <w:rFonts w:eastAsia="Arial Unicode MS"/>
           <w:lang w:val="en-US"/>
         </w:rPr>
-        <w:t>We have created our first re-linq query.</w:t>
+        <w:t>We have created our first re-</w:t>
+      </w:r>
+      <w:proofErr w:type="spellStart"/>
+      <w:r>
+        <w:rPr>
+          <w:rFonts w:eastAsia="Arial Unicode MS"/>
+          <w:lang w:val="en-US"/>
+        </w:rPr>
+        <w:t>linq</w:t>
+      </w:r>
+      <w:proofErr w:type="spellEnd"/>
+      <w:r>
+        <w:rPr>
+          <w:rFonts w:eastAsia="Arial Unicode MS"/>
+          <w:lang w:val="en-US"/>
+        </w:rPr>
+        <w:t xml:space="preserve"> query.</w:t>
       </w:r>
     </w:p>
     <w:p>
@@ -24624,9 +25606,25 @@
           <w:rFonts w:eastAsia="Arial Unicode MS"/>
           <w:lang w:val="en-US"/>
         </w:rPr>
-        <w:t xml:space="preserve">er on re-linq on </w:t>
-      </w:r>
-      <w:hyperlink r:id="rId20" w:history="1">
+        <w:t>er on re-</w:t>
+      </w:r>
+      <w:proofErr w:type="spellStart"/>
+      <w:r>
+        <w:rPr>
+          <w:rFonts w:eastAsia="Arial Unicode MS"/>
+          <w:lang w:val="en-US"/>
+        </w:rPr>
+        <w:t>linq</w:t>
+      </w:r>
+      <w:proofErr w:type="spellEnd"/>
+      <w:r>
+        <w:rPr>
+          <w:rFonts w:eastAsia="Arial Unicode MS"/>
+          <w:lang w:val="en-US"/>
+        </w:rPr>
+        <w:t xml:space="preserve"> on </w:t>
+      </w:r>
+      <w:hyperlink r:id="rId22" w:history="1">
         <w:r>
           <w:rPr>
             <w:rStyle w:val="Hyperlink"/>
@@ -24648,7 +25646,23 @@
           <w:rFonts w:eastAsia="Arial Unicode MS"/>
           <w:lang w:val="en-US"/>
         </w:rPr>
-        <w:t xml:space="preserve"> what re-linq does and how it can help you to improve your queries.</w:t>
+        <w:t xml:space="preserve"> what re-</w:t>
+      </w:r>
+      <w:proofErr w:type="spellStart"/>
+      <w:r>
+        <w:rPr>
+          <w:rFonts w:eastAsia="Arial Unicode MS"/>
+          <w:lang w:val="en-US"/>
+        </w:rPr>
+        <w:t>linq</w:t>
+      </w:r>
+      <w:proofErr w:type="spellEnd"/>
+      <w:r>
+        <w:rPr>
+          <w:rFonts w:eastAsia="Arial Unicode MS"/>
+          <w:lang w:val="en-US"/>
+        </w:rPr>
+        <w:t xml:space="preserve"> does and how it can help you to improve your queries.</w:t>
       </w:r>
     </w:p>
     <w:p>
@@ -24887,8 +25901,21 @@
       <w:bookmarkEnd w:id="55"/>
       <w:bookmarkEnd w:id="56"/>
       <w:bookmarkEnd w:id="57"/>
-      <w:r>
-        <w:t>Bidirectional relations:</w:t>
+      <w:proofErr w:type="spellStart"/>
+      <w:r>
+        <w:t>Bidirectional</w:t>
+      </w:r>
+      <w:proofErr w:type="spellEnd"/>
+      <w:r>
+        <w:t xml:space="preserve"> </w:t>
+      </w:r>
+      <w:proofErr w:type="spellStart"/>
+      <w:r>
+        <w:t>relations</w:t>
+      </w:r>
+      <w:proofErr w:type="spellEnd"/>
+      <w:r>
+        <w:t>:</w:t>
       </w:r>
     </w:p>
     <w:p>
@@ -25121,7 +26148,7 @@
         </w:rPr>
         <w:t xml:space="preserve">On </w:t>
       </w:r>
-      <w:hyperlink r:id="rId21" w:history="1">
+      <w:hyperlink r:id="rId23" w:history="1">
         <w:r>
           <w:rPr>
             <w:rStyle w:val="Hyperlink"/>
@@ -25355,7 +26382,23 @@
               <w:t>Generate</w:t>
             </w:r>
             <w:r>
-              <w:t xml:space="preserve"> a domain layer </w:t>
+              <w:t xml:space="preserve"> a </w:t>
+            </w:r>
+            <w:proofErr w:type="spellStart"/>
+            <w:r>
+              <w:t>domain</w:t>
+            </w:r>
+            <w:proofErr w:type="spellEnd"/>
+            <w:r>
+              <w:t xml:space="preserve"> </w:t>
+            </w:r>
+            <w:proofErr w:type="spellStart"/>
+            <w:r>
+              <w:t>layer</w:t>
+            </w:r>
+            <w:proofErr w:type="spellEnd"/>
+            <w:r>
+              <w:t xml:space="preserve"> </w:t>
             </w:r>
           </w:p>
           <w:p>
@@ -25378,8 +26421,13 @@
               <w:t>database</w:t>
             </w:r>
             <w:r>
-              <w:t xml:space="preserve"> scripts</w:t>
+              <w:t xml:space="preserve"> </w:t>
             </w:r>
+            <w:proofErr w:type="spellStart"/>
+            <w:r>
+              <w:t>scripts</w:t>
+            </w:r>
+            <w:proofErr w:type="spellEnd"/>
           </w:p>
           <w:p>
             <w:pPr>
@@ -25414,12 +26462,14 @@
               </w:rPr>
               <w:t>re-</w:t>
             </w:r>
+            <w:proofErr w:type="spellStart"/>
             <w:r>
               <w:rPr>
                 <w:lang w:val="en-US"/>
               </w:rPr>
               <w:t>linq</w:t>
             </w:r>
+            <w:proofErr w:type="spellEnd"/>
           </w:p>
         </w:tc>
       </w:tr>
@@ -25436,11 +26486,45 @@
       <w:pPr>
         <w:pStyle w:val="BodyText"/>
       </w:pPr>
+      <w:proofErr w:type="spellStart"/>
       <w:r>
         <w:t>Now</w:t>
       </w:r>
-      <w:r>
-        <w:t xml:space="preserve"> you might want to </w:t>
+      <w:proofErr w:type="spellEnd"/>
+      <w:r>
+        <w:t xml:space="preserve"> </w:t>
+      </w:r>
+      <w:proofErr w:type="spellStart"/>
+      <w:r>
+        <w:t>you</w:t>
+      </w:r>
+      <w:proofErr w:type="spellEnd"/>
+      <w:r>
+        <w:t xml:space="preserve"> </w:t>
+      </w:r>
+      <w:proofErr w:type="spellStart"/>
+      <w:r>
+        <w:t>might</w:t>
+      </w:r>
+      <w:proofErr w:type="spellEnd"/>
+      <w:r>
+        <w:t xml:space="preserve"> </w:t>
+      </w:r>
+      <w:proofErr w:type="spellStart"/>
+      <w:r>
+        <w:t>want</w:t>
+      </w:r>
+      <w:proofErr w:type="spellEnd"/>
+      <w:r>
+        <w:t xml:space="preserve"> </w:t>
+      </w:r>
+      <w:proofErr w:type="spellStart"/>
+      <w:r>
+        <w:t>to</w:t>
+      </w:r>
+      <w:proofErr w:type="spellEnd"/>
+      <w:r>
+        <w:t xml:space="preserve"> </w:t>
       </w:r>
     </w:p>
     <w:tbl>
@@ -25483,7 +26567,21 @@
               <w:rPr>
                 <w:lang w:val="en-US"/>
               </w:rPr>
-              <w:t>Go to re-bind hol to generate a web application based on your domain</w:t>
+              <w:t xml:space="preserve">Go to re-bind </w:t>
+            </w:r>
+            <w:proofErr w:type="spellStart"/>
+            <w:r>
+              <w:rPr>
+                <w:lang w:val="en-US"/>
+              </w:rPr>
+              <w:t>hol</w:t>
+            </w:r>
+            <w:proofErr w:type="spellEnd"/>
+            <w:r>
+              <w:rPr>
+                <w:lang w:val="en-US"/>
+              </w:rPr>
+              <w:t xml:space="preserve"> to generate a web application based on your domain</w:t>
             </w:r>
           </w:p>
           <w:p>
@@ -25532,7 +26630,7 @@
                 <w:lang w:val="en-US"/>
               </w:rPr>
             </w:pPr>
-            <w:hyperlink r:id="rId22" w:anchor="_" w:history="1">
+            <w:hyperlink r:id="rId24" w:anchor="_" w:history="1">
               <w:r>
                 <w:rPr>
                   <w:rStyle w:val="Hyperlink"/>
@@ -25549,7 +26647,7 @@
                 <w:lang w:val="en-US"/>
               </w:rPr>
             </w:pPr>
-            <w:hyperlink r:id="rId23" w:history="1">
+            <w:hyperlink r:id="rId25" w:history="1">
               <w:r>
                 <w:rPr>
                   <w:rStyle w:val="Hyperlink"/>
@@ -25570,7 +26668,21 @@
               <w:rPr>
                 <w:lang w:val="en-US"/>
               </w:rPr>
-              <w:t>Read Whitepapers to re-linq and have a look on the blog</w:t>
+              <w:t>Read Whitepapers to re-</w:t>
+            </w:r>
+            <w:proofErr w:type="spellStart"/>
+            <w:r>
+              <w:rPr>
+                <w:lang w:val="en-US"/>
+              </w:rPr>
+              <w:t>linq</w:t>
+            </w:r>
+            <w:proofErr w:type="spellEnd"/>
+            <w:r>
+              <w:rPr>
+                <w:lang w:val="en-US"/>
+              </w:rPr>
+              <w:t xml:space="preserve"> and have a look on the blog</w:t>
             </w:r>
             <w:r>
               <w:rPr>
@@ -25597,8 +26709,8 @@
       </w:pPr>
     </w:p>
     <w:sectPr>
-      <w:footerReference w:type="default" r:id="rId24"/>
-      <w:footerReference w:type="first" r:id="rId25"/>
+      <w:footerReference w:type="default" r:id="rId26"/>
+      <w:footerReference w:type="first" r:id="rId27"/>
       <w:pgSz w:w="11906" w:h="16838" w:code="9"/>
       <w:pgMar w:top="1383" w:right="851" w:bottom="1418" w:left="1701" w:header="227" w:footer="605" w:gutter="0"/>
       <w:pgNumType w:start="1"/>
@@ -25630,6 +26742,16 @@
 </file>
 
 <file path=word/footer1.xml><?xml version="1.0" encoding="utf-8"?>
+<w:ftr xmlns:wpc="http://schemas.microsoft.com/office/word/2010/wordprocessingCanvas" xmlns:mc="http://schemas.openxmlformats.org/markup-compatibility/2006" xmlns:o="urn:schemas-microsoft-com:office:office" xmlns:r="http://schemas.openxmlformats.org/officeDocument/2006/relationships" xmlns:m="http://schemas.openxmlformats.org/officeDocument/2006/math" xmlns:v="urn:schemas-microsoft-com:vml" xmlns:wp14="http://schemas.microsoft.com/office/word/2010/wordprocessingDrawing" xmlns:wp="http://schemas.openxmlformats.org/drawingml/2006/wordprocessingDrawing" xmlns:w10="urn:schemas-microsoft-com:office:word" xmlns:w="http://schemas.openxmlformats.org/wordprocessingml/2006/main" xmlns:w14="http://schemas.microsoft.com/office/word/2010/wordml" xmlns:wpg="http://schemas.microsoft.com/office/word/2010/wordprocessingGroup" xmlns:wpi="http://schemas.microsoft.com/office/word/2010/wordprocessingInk" xmlns:wne="http://schemas.microsoft.com/office/word/2006/wordml" xmlns:wps="http://schemas.microsoft.com/office/word/2010/wordprocessingShape" mc:Ignorable="w14 wp14">
+  <w:p>
+    <w:pPr>
+      <w:pStyle w:val="Footer"/>
+    </w:pPr>
+  </w:p>
+</w:ftr>
+</file>
+
+<file path=word/footer2.xml><?xml version="1.0" encoding="utf-8"?>
 <w:ftr xmlns:wpc="http://schemas.microsoft.com/office/word/2010/wordprocessingCanvas" xmlns:mc="http://schemas.openxmlformats.org/markup-compatibility/2006" xmlns:o="urn:schemas-microsoft-com:office:office" xmlns:r="http://schemas.openxmlformats.org/officeDocument/2006/relationships" xmlns:m="http://schemas.openxmlformats.org/officeDocument/2006/math" xmlns:v="urn:schemas-microsoft-com:vml" xmlns:wp14="http://schemas.microsoft.com/office/word/2010/wordprocessingDrawing" xmlns:wp="http://schemas.openxmlformats.org/drawingml/2006/wordprocessingDrawing" xmlns:w10="urn:schemas-microsoft-com:office:word" xmlns:w="http://schemas.openxmlformats.org/wordprocessingml/2006/main" xmlns:w14="http://schemas.microsoft.com/office/word/2010/wordml" xmlns:wpg="http://schemas.microsoft.com/office/word/2010/wordprocessingGroup" xmlns:wpi="http://schemas.microsoft.com/office/word/2010/wordprocessingInk" xmlns:wne="http://schemas.microsoft.com/office/word/2006/wordml" xmlns:wps="http://schemas.microsoft.com/office/word/2010/wordprocessingShape" mc:Ignorable="w14 wp14">
   <w:p>
     <w:pPr>
@@ -25704,6 +26826,7 @@
       </w:rPr>
       <w:tab/>
     </w:r>
+    <w:proofErr w:type="spellStart"/>
     <w:r>
       <w:rPr>
         <w:rStyle w:val="PageNumber"/>
@@ -25720,6 +26843,7 @@
       </w:rPr>
       <w:t>con</w:t>
     </w:r>
+    <w:proofErr w:type="spellEnd"/>
   </w:p>
   <w:p>
     <w:pPr>
@@ -25734,11 +26858,13 @@
         <w:b/>
       </w:rPr>
     </w:pPr>
+    <w:bookmarkStart w:id="2" w:name="_GoBack"/>
+    <w:bookmarkEnd w:id="2"/>
   </w:p>
 </w:ftr>
 </file>
 
-<file path=word/footer2.xml><?xml version="1.0" encoding="utf-8"?>
+<file path=word/footer3.xml><?xml version="1.0" encoding="utf-8"?>
 <w:ftr xmlns:wpc="http://schemas.microsoft.com/office/word/2010/wordprocessingCanvas" xmlns:mc="http://schemas.openxmlformats.org/markup-compatibility/2006" xmlns:o="urn:schemas-microsoft-com:office:office" xmlns:r="http://schemas.openxmlformats.org/officeDocument/2006/relationships" xmlns:m="http://schemas.openxmlformats.org/officeDocument/2006/math" xmlns:v="urn:schemas-microsoft-com:vml" xmlns:wp14="http://schemas.microsoft.com/office/word/2010/wordprocessingDrawing" xmlns:wp="http://schemas.openxmlformats.org/drawingml/2006/wordprocessingDrawing" xmlns:w10="urn:schemas-microsoft-com:office:word" xmlns:w="http://schemas.openxmlformats.org/wordprocessingml/2006/main" xmlns:w14="http://schemas.microsoft.com/office/word/2010/wordml" xmlns:wpg="http://schemas.microsoft.com/office/word/2010/wordprocessingGroup" xmlns:wpi="http://schemas.microsoft.com/office/word/2010/wordprocessingInk" xmlns:wne="http://schemas.microsoft.com/office/word/2006/wordml" xmlns:wps="http://schemas.microsoft.com/office/word/2010/wordprocessingShape" mc:Ignorable="w14 wp14">
   <w:p>
     <w:pPr>
@@ -25876,6 +27002,7 @@
       </w:rPr>
       <w:tab/>
     </w:r>
+    <w:proofErr w:type="spellStart"/>
     <w:r>
       <w:rPr>
         <w:rStyle w:val="PageNumber"/>
@@ -25892,6 +27019,7 @@
       </w:rPr>
       <w:t>con</w:t>
     </w:r>
+    <w:proofErr w:type="spellEnd"/>
   </w:p>
   <w:p>
     <w:pPr>
@@ -25918,7 +27046,7 @@
 </w:ftr>
 </file>
 
-<file path=word/footer3.xml><?xml version="1.0" encoding="utf-8"?>
+<file path=word/footer4.xml><?xml version="1.0" encoding="utf-8"?>
 <w:ftr xmlns:wpc="http://schemas.microsoft.com/office/word/2010/wordprocessingCanvas" xmlns:mc="http://schemas.openxmlformats.org/markup-compatibility/2006" xmlns:o="urn:schemas-microsoft-com:office:office" xmlns:r="http://schemas.openxmlformats.org/officeDocument/2006/relationships" xmlns:m="http://schemas.openxmlformats.org/officeDocument/2006/math" xmlns:v="urn:schemas-microsoft-com:vml" xmlns:wp14="http://schemas.microsoft.com/office/word/2010/wordprocessingDrawing" xmlns:wp="http://schemas.openxmlformats.org/drawingml/2006/wordprocessingDrawing" xmlns:w10="urn:schemas-microsoft-com:office:word" xmlns:w="http://schemas.openxmlformats.org/wordprocessingml/2006/main" xmlns:w14="http://schemas.microsoft.com/office/word/2010/wordml" xmlns:wpg="http://schemas.microsoft.com/office/word/2010/wordprocessingGroup" xmlns:wpi="http://schemas.microsoft.com/office/word/2010/wordprocessingInk" xmlns:wne="http://schemas.microsoft.com/office/word/2006/wordml" xmlns:wps="http://schemas.microsoft.com/office/word/2010/wordprocessingShape" mc:Ignorable="w14 wp14">
   <w:p>
     <w:pPr>
@@ -26068,6 +27196,7 @@
       </w:rPr>
       <w:tab/>
     </w:r>
+    <w:proofErr w:type="spellStart"/>
     <w:r>
       <w:rPr>
         <w:rStyle w:val="PageNumber"/>
@@ -26084,6 +27213,7 @@
       </w:rPr>
       <w:t>con</w:t>
     </w:r>
+    <w:proofErr w:type="spellEnd"/>
   </w:p>
   <w:p>
     <w:pPr>
@@ -26102,7 +27232,7 @@
 </w:ftr>
 </file>
 
-<file path=word/footer4.xml><?xml version="1.0" encoding="utf-8"?>
+<file path=word/footer5.xml><?xml version="1.0" encoding="utf-8"?>
 <w:ftr xmlns:wpc="http://schemas.microsoft.com/office/word/2010/wordprocessingCanvas" xmlns:mc="http://schemas.openxmlformats.org/markup-compatibility/2006" xmlns:o="urn:schemas-microsoft-com:office:office" xmlns:r="http://schemas.openxmlformats.org/officeDocument/2006/relationships" xmlns:m="http://schemas.openxmlformats.org/officeDocument/2006/math" xmlns:v="urn:schemas-microsoft-com:vml" xmlns:wp14="http://schemas.microsoft.com/office/word/2010/wordprocessingDrawing" xmlns:wp="http://schemas.openxmlformats.org/drawingml/2006/wordprocessingDrawing" xmlns:w10="urn:schemas-microsoft-com:office:word" xmlns:w="http://schemas.openxmlformats.org/wordprocessingml/2006/main" xmlns:w14="http://schemas.microsoft.com/office/word/2010/wordml" xmlns:wpg="http://schemas.microsoft.com/office/word/2010/wordprocessingGroup" xmlns:wpi="http://schemas.microsoft.com/office/word/2010/wordprocessingInk" xmlns:wne="http://schemas.microsoft.com/office/word/2006/wordml" xmlns:wps="http://schemas.microsoft.com/office/word/2010/wordprocessingShape" mc:Ignorable="w14 wp14">
   <w:p>
     <w:pPr>
@@ -26252,6 +27382,7 @@
       </w:rPr>
       <w:tab/>
     </w:r>
+    <w:proofErr w:type="spellStart"/>
     <w:r>
       <w:rPr>
         <w:rStyle w:val="PageNumber"/>
@@ -26268,6 +27399,7 @@
       </w:rPr>
       <w:t>con</w:t>
     </w:r>
+    <w:proofErr w:type="spellEnd"/>
   </w:p>
   <w:p>
     <w:pPr>
@@ -26314,6 +27446,16 @@
 </file>
 
 <file path=word/header1.xml><?xml version="1.0" encoding="utf-8"?>
+<w:hdr xmlns:wpc="http://schemas.microsoft.com/office/word/2010/wordprocessingCanvas" xmlns:mc="http://schemas.openxmlformats.org/markup-compatibility/2006" xmlns:o="urn:schemas-microsoft-com:office:office" xmlns:r="http://schemas.openxmlformats.org/officeDocument/2006/relationships" xmlns:m="http://schemas.openxmlformats.org/officeDocument/2006/math" xmlns:v="urn:schemas-microsoft-com:vml" xmlns:wp14="http://schemas.microsoft.com/office/word/2010/wordprocessingDrawing" xmlns:wp="http://schemas.openxmlformats.org/drawingml/2006/wordprocessingDrawing" xmlns:w10="urn:schemas-microsoft-com:office:word" xmlns:w="http://schemas.openxmlformats.org/wordprocessingml/2006/main" xmlns:w14="http://schemas.microsoft.com/office/word/2010/wordml" xmlns:wpg="http://schemas.microsoft.com/office/word/2010/wordprocessingGroup" xmlns:wpi="http://schemas.microsoft.com/office/word/2010/wordprocessingInk" xmlns:wne="http://schemas.microsoft.com/office/word/2006/wordml" xmlns:wps="http://schemas.microsoft.com/office/word/2010/wordprocessingShape" mc:Ignorable="w14 wp14">
+  <w:p>
+    <w:pPr>
+      <w:pStyle w:val="Header"/>
+    </w:pPr>
+  </w:p>
+</w:hdr>
+</file>
+
+<file path=word/header2.xml><?xml version="1.0" encoding="utf-8"?>
 <w:hdr xmlns:wpc="http://schemas.microsoft.com/office/word/2010/wordprocessingCanvas" xmlns:mc="http://schemas.openxmlformats.org/markup-compatibility/2006" xmlns:o="urn:schemas-microsoft-com:office:office" xmlns:r="http://schemas.openxmlformats.org/officeDocument/2006/relationships" xmlns:m="http://schemas.openxmlformats.org/officeDocument/2006/math" xmlns:v="urn:schemas-microsoft-com:vml" xmlns:wp14="http://schemas.microsoft.com/office/word/2010/wordprocessingDrawing" xmlns:wp="http://schemas.openxmlformats.org/drawingml/2006/wordprocessingDrawing" xmlns:w10="urn:schemas-microsoft-com:office:word" xmlns:w="http://schemas.openxmlformats.org/wordprocessingml/2006/main" xmlns:w14="http://schemas.microsoft.com/office/word/2010/wordml" xmlns:wpg="http://schemas.microsoft.com/office/word/2010/wordprocessingGroup" xmlns:wpi="http://schemas.microsoft.com/office/word/2010/wordprocessingInk" xmlns:wne="http://schemas.microsoft.com/office/word/2006/wordml" xmlns:wps="http://schemas.microsoft.com/office/word/2010/wordprocessingShape" mc:Ignorable="w14 wp14">
   <w:p>
     <w:pPr>
@@ -26474,7 +27616,21 @@
                             <w:rPr>
                               <w:lang w:val="en-US"/>
                             </w:rPr>
-                            <w:t>Level 100 – PhoneBook Sample</w:t>
+                            <w:t xml:space="preserve">Level 100 – </w:t>
+                          </w:r>
+                          <w:proofErr w:type="spellStart"/>
+                          <w:r>
+                            <w:rPr>
+                              <w:lang w:val="en-US"/>
+                            </w:rPr>
+                            <w:t>PhoneBook</w:t>
+                          </w:r>
+                          <w:proofErr w:type="spellEnd"/>
+                          <w:r>
+                            <w:rPr>
+                              <w:lang w:val="en-US"/>
+                            </w:rPr>
+                            <w:t xml:space="preserve"> Sample</w:t>
                           </w:r>
                         </w:p>
                         <w:p>
@@ -26686,7 +27842,7 @@
 </w:hdr>
 </file>
 
-<file path=word/header2.xml><?xml version="1.0" encoding="utf-8"?>
+<file path=word/header3.xml><?xml version="1.0" encoding="utf-8"?>
 <w:hdr xmlns:wpc="http://schemas.microsoft.com/office/word/2010/wordprocessingCanvas" xmlns:mc="http://schemas.openxmlformats.org/markup-compatibility/2006" xmlns:o="urn:schemas-microsoft-com:office:office" xmlns:r="http://schemas.openxmlformats.org/officeDocument/2006/relationships" xmlns:m="http://schemas.openxmlformats.org/officeDocument/2006/math" xmlns:v="urn:schemas-microsoft-com:vml" xmlns:wp14="http://schemas.microsoft.com/office/word/2010/wordprocessingDrawing" xmlns:wp="http://schemas.openxmlformats.org/drawingml/2006/wordprocessingDrawing" xmlns:w10="urn:schemas-microsoft-com:office:word" xmlns:w="http://schemas.openxmlformats.org/wordprocessingml/2006/main" xmlns:w14="http://schemas.microsoft.com/office/word/2010/wordml" xmlns:wpg="http://schemas.microsoft.com/office/word/2010/wordprocessingGroup" xmlns:wpi="http://schemas.microsoft.com/office/word/2010/wordprocessingInk" xmlns:wne="http://schemas.microsoft.com/office/word/2006/wordml" xmlns:wps="http://schemas.microsoft.com/office/word/2010/wordprocessingShape" mc:Ignorable="w14 wp14">
   <w:p>
     <w:pPr>
@@ -26786,12 +27942,14 @@
                           </w:pPr>
                           <w:r>
                             <w:rPr>
+                              <w:rFonts w:cs="Arial"/>
                               <w:b/>
                             </w:rPr>
                             <w:fldChar w:fldCharType="begin"/>
                           </w:r>
                           <w:r>
                             <w:rPr>
+                              <w:rFonts w:cs="Arial"/>
                               <w:b/>
                               <w:lang w:val="en-US"/>
                             </w:rPr>
@@ -26799,6 +27957,7 @@
                           </w:r>
                           <w:r>
                             <w:rPr>
+                              <w:rFonts w:cs="Arial"/>
                               <w:b/>
                             </w:rPr>
                             <w:fldChar w:fldCharType="separate"/>
@@ -26816,10 +27975,9 @@
                           <w:proofErr w:type="gramEnd"/>
                           <w:r>
                             <w:rPr>
-                              <w:rFonts w:ascii="Tahoma" w:hAnsi="Tahoma" w:cs="Tahoma"/>
-                              <w:color w:val="FFFFFF"/>
-                              <w:sz w:val="56"/>
-                              <w:szCs w:val="56"/>
+                              <w:rFonts w:cs="Arial"/>
+                              <w:b/>
+                              <w:szCs w:val="20"/>
                               <w:lang w:val="en-US"/>
                             </w:rPr>
                             <w:t>: Hands on Lab</w:t>
@@ -26838,7 +27996,6 @@
                             <w:jc w:val="left"/>
                             <w:rPr>
                               <w:rFonts w:cs="Arial"/>
-                              <w:color w:val="000080"/>
                               <w:szCs w:val="56"/>
                               <w:lang w:val="en-US"/>
                             </w:rPr>
@@ -26873,14 +28030,23 @@
                             </w:rPr>
                             <w:t xml:space="preserve">Level 100 – </w:t>
                           </w:r>
+                          <w:proofErr w:type="spellStart"/>
                           <w:r>
                             <w:rPr>
                               <w:rFonts w:cs="Arial"/>
-                              <w:color w:val="000080"/>
                               <w:szCs w:val="56"/>
                               <w:lang w:val="en-US"/>
                             </w:rPr>
-                            <w:t>PhoneBook Sample</w:t>
+                            <w:t>PhoneBook</w:t>
+                          </w:r>
+                          <w:proofErr w:type="spellEnd"/>
+                          <w:r>
+                            <w:rPr>
+                              <w:rFonts w:cs="Arial"/>
+                              <w:szCs w:val="56"/>
+                              <w:lang w:val="en-US"/>
+                            </w:rPr>
+                            <w:t xml:space="preserve"> Sample</w:t>
                           </w:r>
                         </w:p>
                         <w:p>
@@ -26935,12 +28101,14 @@
                     </w:pPr>
                     <w:r>
                       <w:rPr>
+                        <w:rFonts w:cs="Arial"/>
                         <w:b/>
                       </w:rPr>
                       <w:fldChar w:fldCharType="begin"/>
                     </w:r>
                     <w:r>
                       <w:rPr>
+                        <w:rFonts w:cs="Arial"/>
                         <w:b/>
                         <w:lang w:val="en-US"/>
                       </w:rPr>
@@ -26948,6 +28116,7 @@
                     </w:r>
                     <w:r>
                       <w:rPr>
+                        <w:rFonts w:cs="Arial"/>
                         <w:b/>
                       </w:rPr>
                       <w:fldChar w:fldCharType="separate"/>
@@ -26965,10 +28134,9 @@
                     <w:proofErr w:type="gramEnd"/>
                     <w:r>
                       <w:rPr>
-                        <w:rFonts w:ascii="Tahoma" w:hAnsi="Tahoma" w:cs="Tahoma"/>
-                        <w:color w:val="FFFFFF"/>
-                        <w:sz w:val="56"/>
-                        <w:szCs w:val="56"/>
+                        <w:rFonts w:cs="Arial"/>
+                        <w:b/>
+                        <w:szCs w:val="20"/>
                         <w:lang w:val="en-US"/>
                       </w:rPr>
                       <w:t>: Hands on Lab</w:t>
@@ -26987,7 +28155,6 @@
                       <w:jc w:val="left"/>
                       <w:rPr>
                         <w:rFonts w:cs="Arial"/>
-                        <w:color w:val="000080"/>
                         <w:szCs w:val="56"/>
                         <w:lang w:val="en-US"/>
                       </w:rPr>
@@ -27022,14 +28189,23 @@
                       </w:rPr>
                       <w:t xml:space="preserve">Level 100 – </w:t>
                     </w:r>
+                    <w:proofErr w:type="spellStart"/>
                     <w:r>
                       <w:rPr>
                         <w:rFonts w:cs="Arial"/>
-                        <w:color w:val="000080"/>
                         <w:szCs w:val="56"/>
                         <w:lang w:val="en-US"/>
                       </w:rPr>
-                      <w:t>PhoneBook Sample</w:t>
+                      <w:t>PhoneBook</w:t>
+                    </w:r>
+                    <w:proofErr w:type="spellEnd"/>
+                    <w:r>
+                      <w:rPr>
+                        <w:rFonts w:cs="Arial"/>
+                        <w:szCs w:val="56"/>
+                        <w:lang w:val="en-US"/>
+                      </w:rPr>
+                      <w:t xml:space="preserve"> Sample</w:t>
                     </w:r>
                   </w:p>
                   <w:p>
@@ -33556,7 +34732,7 @@
 </file>
 
 <file path=customXml/itemProps1.xml><?xml version="1.0" encoding="utf-8"?>
-<ds:datastoreItem xmlns:ds="http://schemas.openxmlformats.org/officeDocument/2006/customXml" ds:itemID="{DE6C26EE-0BF8-4143-90F1-2FE68C3411D2}">
+<ds:datastoreItem xmlns:ds="http://schemas.openxmlformats.org/officeDocument/2006/customXml" ds:itemID="{D565F1B2-EC20-4DAD-B82F-EF7E930A3655}">
   <ds:schemaRefs>
     <ds:schemaRef ds:uri="http://schemas.openxmlformats.org/officeDocument/2006/bibliography"/>
   </ds:schemaRefs>

</xml_diff>